<commit_message>
Spelling and grammar errors fixed Changed CV address to Aus
</commit_message>
<xml_diff>
--- a/static/resources/DenisHoctorCV.docx
+++ b/static/resources/DenisHoctorCV.docx
@@ -81,20 +81,16 @@
                 <w:color w:val="000000"/>
                 <w:sz w:val="18"/>
               </w:rPr>
-              <w:t xml:space="preserve">53 </w:t>
-            </w:r>
-            <w:smartTag w:uri="urn:schemas-microsoft-com:office:smarttags" w:element="City">
-              <w:smartTag w:uri="urn:schemas-microsoft-com:office:smarttags" w:element="place">
-                <w:r>
-                  <w:rPr>
-                    <w:rFonts w:cs="Arial"/>
-                    <w:color w:val="000000"/>
-                    <w:sz w:val="18"/>
-                  </w:rPr>
-                  <w:t>Chesterfield</w:t>
-                </w:r>
-              </w:smartTag>
-            </w:smartTag>
+              <w:t>8 Wy</w:t>
+            </w:r>
+            <w:r>
+              <w:rPr>
+                <w:rFonts w:cs="Arial"/>
+                <w:color w:val="000000"/>
+                <w:sz w:val="18"/>
+              </w:rPr>
+              <w:t>balena Rd, Hunters Hill</w:t>
+            </w:r>
           </w:p>
           <w:p>
             <w:pPr>
@@ -104,28 +100,14 @@
                 <w:sz w:val="18"/>
               </w:rPr>
             </w:pPr>
-            <w:proofErr w:type="spellStart"/>
-            <w:smartTag w:uri="urn:schemas-microsoft-com:office:smarttags" w:element="Street">
-              <w:smartTag w:uri="urn:schemas-microsoft-com:office:smarttags" w:element="address">
-                <w:r>
-                  <w:rPr>
-                    <w:rFonts w:cs="Arial"/>
-                    <w:color w:val="000000"/>
-                    <w:sz w:val="18"/>
-                  </w:rPr>
-                  <w:t>Conyngham</w:t>
-                </w:r>
-                <w:proofErr w:type="spellEnd"/>
-                <w:r>
-                  <w:rPr>
-                    <w:rFonts w:cs="Arial"/>
-                    <w:color w:val="000000"/>
-                    <w:sz w:val="18"/>
-                  </w:rPr>
-                  <w:t xml:space="preserve"> Road</w:t>
-                </w:r>
-              </w:smartTag>
-            </w:smartTag>
+            <w:r>
+              <w:rPr>
+                <w:rFonts w:cs="Arial"/>
+                <w:color w:val="000000"/>
+                <w:sz w:val="18"/>
+              </w:rPr>
+              <w:t>NSW 2110</w:t>
+            </w:r>
           </w:p>
           <w:p>
             <w:pPr>
@@ -133,141 +115,56 @@
                 <w:rFonts w:cs="Arial"/>
                 <w:color w:val="000000"/>
                 <w:sz w:val="18"/>
+                <w:lang w:val="de-DE"/>
               </w:rPr>
             </w:pPr>
-            <w:smartTag w:uri="urn:schemas-microsoft-com:office:smarttags" w:element="City">
-              <w:smartTag w:uri="urn:schemas-microsoft-com:office:smarttags" w:element="place">
-                <w:r>
-                  <w:rPr>
-                    <w:rFonts w:cs="Arial"/>
-                    <w:color w:val="000000"/>
-                    <w:sz w:val="18"/>
-                  </w:rPr>
-                  <w:t>Dublin</w:t>
-                </w:r>
-              </w:smartTag>
-            </w:smartTag>
             <w:r>
               <w:rPr>
                 <w:rFonts w:cs="Arial"/>
                 <w:color w:val="000000"/>
                 <w:sz w:val="18"/>
-              </w:rPr>
-              <w:t xml:space="preserve"> 8</w:t>
+                <w:lang w:val="de-DE"/>
+              </w:rPr>
+              <w:t>denishoctor</w:t>
+            </w:r>
+            <w:r>
+              <w:rPr>
+                <w:rFonts w:cs="Arial"/>
+                <w:color w:val="000000"/>
+                <w:sz w:val="18"/>
+                <w:lang w:val="de-DE"/>
+              </w:rPr>
+              <w:t>@</w:t>
+            </w:r>
+            <w:r>
+              <w:rPr>
+                <w:rFonts w:cs="Arial"/>
+                <w:color w:val="000000"/>
+                <w:sz w:val="18"/>
+                <w:lang w:val="de-DE"/>
+              </w:rPr>
+              <w:t>gmail.com</w:t>
             </w:r>
           </w:p>
           <w:p>
-            <w:pPr>
+            <w:r>
               <w:rPr>
                 <w:rFonts w:cs="Arial"/>
                 <w:color w:val="000000"/>
                 <w:sz w:val="18"/>
-              </w:rPr>
-            </w:pPr>
+                <w:lang w:val="de-DE"/>
+              </w:rPr>
+              <w:t>+61 415 725 746</w:t>
+            </w:r>
             <w:r>
               <w:rPr>
                 <w:rFonts w:cs="Arial"/>
                 <w:color w:val="000000"/>
                 <w:sz w:val="18"/>
-              </w:rPr>
-              <w:t>Ireland</w:t>
-            </w:r>
-          </w:p>
-          <w:p>
-            <w:pPr>
-              <w:rPr>
-                <w:rFonts w:cs="Arial"/>
-                <w:color w:val="000000"/>
-                <w:sz w:val="18"/>
                 <w:lang w:val="de-DE"/>
               </w:rPr>
-            </w:pPr>
-            <w:smartTag w:uri="urn:schemas-microsoft-com:office:smarttags" w:element="PersonName">
-              <w:r>
-                <w:rPr>
-                  <w:rFonts w:cs="Arial"/>
-                  <w:color w:val="000000"/>
-                  <w:sz w:val="18"/>
-                  <w:lang w:val="de-DE"/>
-                </w:rPr>
-                <w:t>denishoctor</w:t>
-              </w:r>
-              <w:r>
-                <w:rPr>
-                  <w:rFonts w:cs="Arial"/>
-                  <w:color w:val="000000"/>
-                  <w:sz w:val="18"/>
-                  <w:lang w:val="de-DE"/>
-                </w:rPr>
-                <w:t>@</w:t>
-              </w:r>
-              <w:r>
-                <w:rPr>
-                  <w:rFonts w:cs="Arial"/>
-                  <w:color w:val="000000"/>
-                  <w:sz w:val="18"/>
-                  <w:lang w:val="de-DE"/>
-                </w:rPr>
-                <w:t>gmail.com</w:t>
-              </w:r>
-            </w:smartTag>
-          </w:p>
-          <w:p>
-            <w:pPr>
-              <w:rPr>
-                <w:rFonts w:cs="Arial"/>
-                <w:color w:val="000000"/>
-                <w:sz w:val="18"/>
-                <w:lang w:val="de-DE"/>
-              </w:rPr>
-            </w:pPr>
-            <w:r>
-              <w:rPr>
-                <w:rFonts w:cs="Arial"/>
-                <w:color w:val="000000"/>
-                <w:sz w:val="18"/>
-                <w:lang w:val="de-DE"/>
-              </w:rPr>
-              <w:t>+353</w:t>
-            </w:r>
-            <w:r>
-              <w:rPr>
-                <w:rFonts w:cs="Arial"/>
-                <w:color w:val="000000"/>
-                <w:sz w:val="18"/>
-                <w:lang w:val="de-DE"/>
-              </w:rPr>
-              <w:t xml:space="preserve"> (0)86 </w:t>
-            </w:r>
-            <w:r>
-              <w:rPr>
-                <w:rFonts w:cs="Arial"/>
-                <w:color w:val="000000"/>
-                <w:sz w:val="18"/>
-                <w:lang w:val="de-DE"/>
-              </w:rPr>
-              <w:t>826</w:t>
-            </w:r>
-            <w:r>
-              <w:rPr>
-                <w:rFonts w:cs="Arial"/>
-                <w:color w:val="000000"/>
-                <w:sz w:val="18"/>
-                <w:lang w:val="de-DE"/>
-              </w:rPr>
               <w:t xml:space="preserve"> </w:t>
             </w:r>
-            <w:r>
-              <w:rPr>
-                <w:rFonts w:cs="Arial"/>
-                <w:color w:val="000000"/>
-                <w:sz w:val="18"/>
-                <w:lang w:val="de-DE"/>
-              </w:rPr>
-              <w:t>1346</w:t>
-            </w:r>
-          </w:p>
-          <w:p>
             <w:hyperlink r:id="rId5" w:history="1">
               <w:r>
                 <w:rPr>
@@ -470,23 +367,13 @@
         </w:rPr>
         <w:t xml:space="preserve">HTML, CSS, JavaScript (including </w:t>
       </w:r>
-      <w:proofErr w:type="spellStart"/>
       <w:r>
         <w:rPr>
           <w:rFonts w:ascii="Arial" w:hAnsi="Arial" w:cs="Arial"/>
           <w:sz w:val="18"/>
           <w:szCs w:val="18"/>
         </w:rPr>
-        <w:t>jQuery</w:t>
-      </w:r>
-      <w:proofErr w:type="spellEnd"/>
-      <w:r>
-        <w:rPr>
-          <w:rFonts w:ascii="Arial" w:hAnsi="Arial" w:cs="Arial"/>
-          <w:sz w:val="18"/>
-          <w:szCs w:val="18"/>
-        </w:rPr>
-        <w:t xml:space="preserve">), </w:t>
+        <w:t xml:space="preserve">jQuery), </w:t>
       </w:r>
       <w:r>
         <w:rPr>
@@ -988,7 +875,6 @@
                 <w:szCs w:val="18"/>
               </w:rPr>
             </w:pPr>
-            <w:proofErr w:type="spellStart"/>
             <w:r>
               <w:rPr>
                 <w:rFonts w:cs="Arial"/>
@@ -997,7 +883,6 @@
               </w:rPr>
               <w:t>jQuery</w:t>
             </w:r>
-            <w:proofErr w:type="spellEnd"/>
           </w:p>
           <w:p>
             <w:pPr>
@@ -1385,19 +1270,8 @@
                 <w:sz w:val="18"/>
                 <w:szCs w:val="18"/>
               </w:rPr>
-              <w:t xml:space="preserve">Google Analytics / </w:t>
-            </w:r>
-            <w:proofErr w:type="spellStart"/>
-            <w:r>
-              <w:rPr>
-                <w:rFonts w:cs="Arial"/>
-                <w:color w:val="000000"/>
-                <w:sz w:val="18"/>
-                <w:szCs w:val="18"/>
-              </w:rPr>
-              <w:t>Omniture</w:t>
-            </w:r>
-            <w:proofErr w:type="spellEnd"/>
+              <w:t>Google Analytics / Omniture</w:t>
+            </w:r>
           </w:p>
         </w:tc>
       </w:tr>
@@ -1523,16 +1397,7 @@
                 <w:sz w:val="18"/>
                 <w:szCs w:val="18"/>
               </w:rPr>
-              <w:t>.</w:t>
-            </w:r>
-            <w:proofErr w:type="gramStart"/>
-            <w:r>
-              <w:rPr>
-                <w:i/>
-                <w:sz w:val="18"/>
-                <w:szCs w:val="18"/>
-              </w:rPr>
-              <w:t xml:space="preserve">NET </w:t>
+              <w:t xml:space="preserve">.NET </w:t>
             </w:r>
             <w:r>
               <w:rPr>
@@ -1542,7 +1407,6 @@
               </w:rPr>
               <w:t xml:space="preserve"> Developer</w:t>
             </w:r>
-            <w:proofErr w:type="gramEnd"/>
             <w:r>
               <w:rPr>
                 <w:i/>
@@ -1868,7 +1732,6 @@
         </w:rPr>
         <w:t xml:space="preserve">isual Studio, </w:t>
       </w:r>
-      <w:proofErr w:type="spellStart"/>
       <w:r>
         <w:rPr>
           <w:rFonts w:cs="Arial"/>
@@ -1877,7 +1740,6 @@
         </w:rPr>
         <w:t>jQuery</w:t>
       </w:r>
-      <w:proofErr w:type="spellEnd"/>
       <w:r>
         <w:rPr>
           <w:rFonts w:cs="Arial"/>
@@ -2414,19 +2276,8 @@
           <w:sz w:val="18"/>
           <w:szCs w:val="18"/>
         </w:rPr>
-        <w:t xml:space="preserve"> API with </w:t>
-      </w:r>
-      <w:proofErr w:type="spellStart"/>
-      <w:r>
-        <w:rPr>
-          <w:rFonts w:cs="Arial"/>
-          <w:color w:val="000000"/>
-          <w:sz w:val="18"/>
-          <w:szCs w:val="18"/>
-        </w:rPr>
-        <w:t>jQuery</w:t>
-      </w:r>
-      <w:proofErr w:type="spellEnd"/>
+        <w:t xml:space="preserve"> API with jQuery</w:t>
+      </w:r>
     </w:p>
     <w:p>
       <w:pPr>
@@ -2449,47 +2300,16 @@
           <w:sz w:val="18"/>
           <w:szCs w:val="18"/>
         </w:rPr>
-        <w:t xml:space="preserve">Static site that leveraged </w:t>
-      </w:r>
-      <w:proofErr w:type="spellStart"/>
-      <w:r>
-        <w:rPr>
-          <w:rFonts w:cs="Arial"/>
-          <w:color w:val="000000"/>
-          <w:sz w:val="18"/>
-          <w:szCs w:val="18"/>
-        </w:rPr>
-        <w:t>MyHome.ie's</w:t>
-      </w:r>
-      <w:proofErr w:type="spellEnd"/>
-      <w:r>
-        <w:rPr>
-          <w:rFonts w:cs="Arial"/>
-          <w:color w:val="000000"/>
-          <w:sz w:val="18"/>
-          <w:szCs w:val="18"/>
-        </w:rPr>
-        <w:t xml:space="preserve"> </w:t>
-      </w:r>
-      <w:proofErr w:type="spellStart"/>
-      <w:r>
-        <w:rPr>
-          <w:rFonts w:cs="Arial"/>
-          <w:color w:val="000000"/>
-          <w:sz w:val="18"/>
-          <w:szCs w:val="18"/>
-        </w:rPr>
-        <w:t>RESTful</w:t>
-      </w:r>
-      <w:proofErr w:type="spellEnd"/>
-      <w:r>
-        <w:rPr>
-          <w:rFonts w:cs="Arial"/>
-          <w:color w:val="000000"/>
-          <w:sz w:val="18"/>
-          <w:szCs w:val="18"/>
-        </w:rPr>
-        <w:t xml:space="preserve"> web service through JSONP</w:t>
+        <w:t xml:space="preserve">Static site that leveraged MyHome.ie's </w:t>
+      </w:r>
+      <w:r>
+        <w:rPr>
+          <w:rFonts w:cs="Arial"/>
+          <w:color w:val="000000"/>
+          <w:sz w:val="18"/>
+          <w:szCs w:val="18"/>
+        </w:rPr>
+        <w:t>RESTful web service through JSONP</w:t>
       </w:r>
     </w:p>
     <w:p>
@@ -2555,19 +2375,8 @@
           <w:sz w:val="18"/>
           <w:szCs w:val="18"/>
         </w:rPr>
-        <w:t xml:space="preserve"> with extensions to open source </w:t>
-      </w:r>
-      <w:proofErr w:type="spellStart"/>
-      <w:r>
-        <w:rPr>
-          <w:rFonts w:cs="Arial"/>
-          <w:color w:val="000000"/>
-          <w:sz w:val="18"/>
-          <w:szCs w:val="18"/>
-        </w:rPr>
-        <w:t>plugins</w:t>
-      </w:r>
-      <w:proofErr w:type="spellEnd"/>
+        <w:t xml:space="preserve"> with extensions to open source plugins</w:t>
+      </w:r>
     </w:p>
     <w:p>
       <w:pPr>
@@ -3071,27 +2880,7 @@
           <w:sz w:val="18"/>
           <w:szCs w:val="18"/>
         </w:rPr>
-        <w:t>Using HTML/CSS and JavaScript (</w:t>
-      </w:r>
-      <w:proofErr w:type="spellStart"/>
-      <w:r>
-        <w:rPr>
-          <w:rFonts w:cs="Arial"/>
-          <w:color w:val="000000"/>
-          <w:sz w:val="18"/>
-          <w:szCs w:val="18"/>
-        </w:rPr>
-        <w:t>Caja</w:t>
-      </w:r>
-      <w:proofErr w:type="spellEnd"/>
-      <w:r>
-        <w:rPr>
-          <w:rFonts w:cs="Arial"/>
-          <w:color w:val="000000"/>
-          <w:sz w:val="18"/>
-          <w:szCs w:val="18"/>
-        </w:rPr>
-        <w:t>) built live search previews for each property types results in a portable framework that can be reused on social sites</w:t>
+        <w:t>Using HTML/CSS and JavaScript (Caja) built live search previews for each property types results in a portable framework that can be reused on social sites</w:t>
       </w:r>
     </w:p>
     <w:p>
@@ -3205,27 +2994,7 @@
           <w:sz w:val="18"/>
           <w:szCs w:val="18"/>
         </w:rPr>
-        <w:t xml:space="preserve">Created a process to collect data from 3rd party </w:t>
-      </w:r>
-      <w:proofErr w:type="spellStart"/>
-      <w:r>
-        <w:rPr>
-          <w:rFonts w:cs="Arial"/>
-          <w:color w:val="000000"/>
-          <w:sz w:val="18"/>
-          <w:szCs w:val="18"/>
-        </w:rPr>
-        <w:t>Urls</w:t>
-      </w:r>
-      <w:proofErr w:type="spellEnd"/>
-      <w:r>
-        <w:rPr>
-          <w:rFonts w:cs="Arial"/>
-          <w:color w:val="000000"/>
-          <w:sz w:val="18"/>
-          <w:szCs w:val="18"/>
-        </w:rPr>
-        <w:t xml:space="preserve"> </w:t>
+        <w:t xml:space="preserve">Created a process to collect data from 3rd party Urls </w:t>
       </w:r>
       <w:r>
         <w:rPr>
@@ -3810,25 +3579,14 @@
               </w:rPr>
               <w:t xml:space="preserve">&amp; Mt. </w:t>
             </w:r>
-            <w:proofErr w:type="spellStart"/>
-            <w:r>
-              <w:rPr>
-                <w:i/>
-                <w:color w:val="000000"/>
-                <w:sz w:val="18"/>
-                <w:szCs w:val="18"/>
-              </w:rPr>
-              <w:t>Hotham</w:t>
-            </w:r>
-            <w:proofErr w:type="spellEnd"/>
-            <w:r>
-              <w:rPr>
-                <w:i/>
-                <w:color w:val="000000"/>
-                <w:sz w:val="18"/>
-                <w:szCs w:val="18"/>
-              </w:rPr>
-              <w:t>, Australia</w:t>
+            <w:r>
+              <w:rPr>
+                <w:i/>
+                <w:color w:val="000000"/>
+                <w:sz w:val="18"/>
+                <w:szCs w:val="18"/>
+              </w:rPr>
+              <w:t>Hotham, Australia</w:t>
             </w:r>
             <w:r>
               <w:rPr>
@@ -3935,23 +3693,13 @@
                 <w:szCs w:val="18"/>
               </w:rPr>
             </w:pPr>
-            <w:proofErr w:type="spellStart"/>
-            <w:r>
-              <w:rPr>
-                <w:i/>
-                <w:sz w:val="18"/>
-                <w:szCs w:val="18"/>
-              </w:rPr>
-              <w:t>SOx</w:t>
-            </w:r>
-            <w:proofErr w:type="spellEnd"/>
-            <w:r>
-              <w:rPr>
-                <w:i/>
-                <w:sz w:val="18"/>
-                <w:szCs w:val="18"/>
-              </w:rPr>
-              <w:t xml:space="preserve"> IT Tester, Bank of </w:t>
+            <w:r>
+              <w:rPr>
+                <w:i/>
+                <w:sz w:val="18"/>
+                <w:szCs w:val="18"/>
+              </w:rPr>
+              <w:t xml:space="preserve">SOx IT Tester, Bank of </w:t>
             </w:r>
             <w:smartTag w:uri="urn:schemas-microsoft-com:office:smarttags" w:element="country-region">
               <w:smartTag w:uri="urn:schemas-microsoft-com:office:smarttags" w:element="place">
@@ -4146,25 +3894,7 @@
           <w:sz w:val="18"/>
           <w:szCs w:val="18"/>
         </w:rPr>
-        <w:t xml:space="preserve">business </w:t>
-      </w:r>
-      <w:proofErr w:type="spellStart"/>
-      <w:r>
-        <w:rPr>
-          <w:rFonts w:cs="Arial"/>
-          <w:sz w:val="18"/>
-          <w:szCs w:val="18"/>
-        </w:rPr>
-        <w:t>SOx</w:t>
-      </w:r>
-      <w:proofErr w:type="spellEnd"/>
-      <w:r>
-        <w:rPr>
-          <w:rFonts w:cs="Arial"/>
-          <w:sz w:val="18"/>
-          <w:szCs w:val="18"/>
-        </w:rPr>
-        <w:t xml:space="preserve"> compliance</w:t>
+        <w:t>business SOx compliance</w:t>
       </w:r>
       <w:r>
         <w:rPr>
@@ -5101,7 +4831,6 @@
                 <w:szCs w:val="18"/>
               </w:rPr>
             </w:pPr>
-            <w:proofErr w:type="spellStart"/>
             <w:smartTag w:uri="urn:schemas-microsoft-com:office:smarttags" w:element="place">
               <w:smartTag w:uri="urn:schemas-microsoft-com:office:smarttags" w:element="PlaceName">
                 <w:r>
@@ -5114,7 +4843,6 @@
                   <w:t>Newbridge</w:t>
                 </w:r>
               </w:smartTag>
-              <w:proofErr w:type="spellEnd"/>
               <w:r>
                 <w:rPr>
                   <w:i/>
@@ -6413,27 +6141,7 @@
           <w:szCs w:val="18"/>
         </w:rPr>
         <w:tab/>
-        <w:t xml:space="preserve">- MD </w:t>
-      </w:r>
-      <w:proofErr w:type="spellStart"/>
-      <w:r>
-        <w:rPr>
-          <w:rFonts w:cs="Arial"/>
-          <w:color w:val="000000"/>
-          <w:sz w:val="18"/>
-          <w:szCs w:val="18"/>
-        </w:rPr>
-        <w:t>DigitalWorx</w:t>
-      </w:r>
-      <w:proofErr w:type="spellEnd"/>
-      <w:r>
-        <w:rPr>
-          <w:rFonts w:cs="Arial"/>
-          <w:color w:val="000000"/>
-          <w:sz w:val="18"/>
-          <w:szCs w:val="18"/>
-        </w:rPr>
-        <w:t xml:space="preserve"> (2010 – current)</w:t>
+        <w:t>- MD DigitalWorx (2010 – current)</w:t>
       </w:r>
       <w:r>
         <w:rPr>

</xml_diff>

<commit_message>
Added new number to CVs and added Ireland.com exp to html cv
</commit_message>
<xml_diff>
--- a/static/resources/DenisHoctorCV.docx
+++ b/static/resources/DenisHoctorCV.docx
@@ -15,6 +15,8 @@
           <w:szCs w:val="54"/>
         </w:rPr>
       </w:pPr>
+      <w:bookmarkStart w:id="0" w:name="_GoBack"/>
+      <w:bookmarkEnd w:id="0"/>
       <w:r>
         <w:rPr>
           <w:rFonts w:ascii="Times New Roman" w:hAnsi="Times New Roman" w:cs="Times New Roman"/>
@@ -69,25 +71,7 @@
           <w:sz w:val="18"/>
           <w:szCs w:val="18"/>
         </w:rPr>
-        <w:t xml:space="preserve">8 </w:t>
-      </w:r>
-      <w:proofErr w:type="spellStart"/>
-      <w:r>
-        <w:rPr>
-          <w:rFonts w:ascii="Arial" w:hAnsi="Arial" w:cs="Arial"/>
-          <w:sz w:val="18"/>
-          <w:szCs w:val="18"/>
-        </w:rPr>
-        <w:t>Wybalena</w:t>
-      </w:r>
-      <w:proofErr w:type="spellEnd"/>
-      <w:r>
-        <w:rPr>
-          <w:rFonts w:ascii="Arial" w:hAnsi="Arial" w:cs="Arial"/>
-          <w:sz w:val="18"/>
-          <w:szCs w:val="18"/>
-        </w:rPr>
-        <w:t xml:space="preserve"> Rd, Hunters Hill</w:t>
+        <w:t>8 Wybalena Rd, Hunters Hill</w:t>
       </w:r>
       <w:r>
         <w:rPr>
@@ -152,7 +136,43 @@
           <w:sz w:val="18"/>
           <w:szCs w:val="18"/>
         </w:rPr>
-        <w:t>+61 415 725 746</w:t>
+        <w:t>0</w:t>
+      </w:r>
+      <w:r>
+        <w:rPr>
+          <w:rFonts w:ascii="Arial" w:hAnsi="Arial" w:cs="Arial"/>
+          <w:color w:val="333333"/>
+          <w:sz w:val="18"/>
+          <w:szCs w:val="18"/>
+        </w:rPr>
+        <w:t>41</w:t>
+      </w:r>
+      <w:r>
+        <w:rPr>
+          <w:rFonts w:ascii="Arial" w:hAnsi="Arial" w:cs="Arial"/>
+          <w:color w:val="333333"/>
+          <w:sz w:val="18"/>
+          <w:szCs w:val="18"/>
+        </w:rPr>
+        <w:t xml:space="preserve"> </w:t>
+      </w:r>
+      <w:r>
+        <w:rPr>
+          <w:rFonts w:ascii="Arial" w:hAnsi="Arial" w:cs="Arial"/>
+          <w:color w:val="333333"/>
+          <w:sz w:val="18"/>
+          <w:szCs w:val="18"/>
+        </w:rPr>
+        <w:t>5</w:t>
+      </w:r>
+      <w:r>
+        <w:rPr>
+          <w:rFonts w:ascii="Arial" w:hAnsi="Arial" w:cs="Arial"/>
+          <w:color w:val="333333"/>
+          <w:sz w:val="18"/>
+          <w:szCs w:val="18"/>
+        </w:rPr>
+        <w:t>55 8261</w:t>
       </w:r>
     </w:p>
     <w:p>
@@ -344,27 +364,7 @@
           <w:sz w:val="18"/>
           <w:szCs w:val="18"/>
         </w:rPr>
-        <w:t xml:space="preserve">Excellent knowledge of HTML5/XHTML, CSS, JavaScript (including </w:t>
-      </w:r>
-      <w:proofErr w:type="spellStart"/>
-      <w:r>
-        <w:rPr>
-          <w:rFonts w:ascii="Arial" w:hAnsi="Arial" w:cs="Arial"/>
-          <w:color w:val="333333"/>
-          <w:sz w:val="18"/>
-          <w:szCs w:val="18"/>
-        </w:rPr>
-        <w:t>jQuery</w:t>
-      </w:r>
-      <w:proofErr w:type="spellEnd"/>
-      <w:r>
-        <w:rPr>
-          <w:rFonts w:ascii="Arial" w:hAnsi="Arial" w:cs="Arial"/>
-          <w:color w:val="333333"/>
-          <w:sz w:val="18"/>
-          <w:szCs w:val="18"/>
-        </w:rPr>
-        <w:t>), SEO, performance and usability</w:t>
+        <w:t>Excellent knowledge of HTML5/XHTML, CSS, JavaScript (including jQuery), SEO, performance and usability</w:t>
       </w:r>
     </w:p>
     <w:p>
@@ -556,25 +556,14 @@
         </w:rPr>
         <w:t> </w:t>
       </w:r>
-      <w:proofErr w:type="spellStart"/>
-      <w:r>
-        <w:rPr>
-          <w:rFonts w:ascii="Arial" w:hAnsi="Arial" w:cs="Arial"/>
-          <w:color w:val="333333"/>
-          <w:sz w:val="18"/>
-          <w:szCs w:val="18"/>
-        </w:rPr>
-        <w:t>jQuery</w:t>
-      </w:r>
-      <w:proofErr w:type="spellEnd"/>
-      <w:r>
-        <w:rPr>
-          <w:rFonts w:ascii="Arial" w:hAnsi="Arial" w:cs="Arial"/>
-          <w:color w:val="333333"/>
-          <w:sz w:val="18"/>
-          <w:szCs w:val="18"/>
-        </w:rPr>
-        <w:t>, ASP.NET MVC, ASP.NET 2.0 – 4.0, Progressive Enhancement, Mobile Web Development, SEO, W3C, Google Maps JavaScript API</w:t>
+      <w:r>
+        <w:rPr>
+          <w:rFonts w:ascii="Arial" w:hAnsi="Arial" w:cs="Arial"/>
+          <w:color w:val="333333"/>
+          <w:sz w:val="18"/>
+          <w:szCs w:val="18"/>
+        </w:rPr>
+        <w:t>jQuery, ASP.NET MVC, ASP.NET 2.0 – 4.0, Progressive Enhancement, Mobile Web Development, SEO, W3C, Google Maps JavaScript API</w:t>
       </w:r>
     </w:p>
     <w:p>
@@ -617,19 +606,8 @@
           <w:sz w:val="18"/>
           <w:szCs w:val="18"/>
         </w:rPr>
-        <w:t xml:space="preserve">Visual Studio 2008/10, Tortoise SVN/Git, Photoshop, SQL Server 2008, Google Analytics / </w:t>
-      </w:r>
-      <w:proofErr w:type="spellStart"/>
-      <w:r>
-        <w:rPr>
-          <w:rFonts w:ascii="Arial" w:hAnsi="Arial" w:cs="Arial"/>
-          <w:color w:val="333333"/>
-          <w:sz w:val="18"/>
-          <w:szCs w:val="18"/>
-        </w:rPr>
-        <w:t>Omniture</w:t>
-      </w:r>
-      <w:proofErr w:type="spellEnd"/>
+        <w:t>Visual Studio 2008/10, Tortoise SVN/Git, Photoshop, SQL Server 2008, Google Analytics / Omniture</w:t>
+      </w:r>
     </w:p>
     <w:p>
       <w:pPr>
@@ -683,7 +661,6 @@
         </w:rPr>
         <w:t xml:space="preserve">Web Developer, </w:t>
       </w:r>
-      <w:proofErr w:type="spellStart"/>
       <w:r>
         <w:rPr>
           <w:rFonts w:ascii="Arial" w:hAnsi="Arial" w:cs="Arial"/>
@@ -694,7 +671,6 @@
         </w:rPr>
         <w:t>DigitalWorx</w:t>
       </w:r>
-      <w:proofErr w:type="spellEnd"/>
       <w:r>
         <w:rPr>
           <w:rFonts w:ascii="Arial" w:hAnsi="Arial" w:cs="Arial"/>
@@ -762,7 +738,16 @@
           <w:sz w:val="18"/>
           <w:szCs w:val="18"/>
         </w:rPr>
-        <w:t xml:space="preserve">Worked as a contractor on projects such as </w:t>
+        <w:t xml:space="preserve">Freelanced </w:t>
+      </w:r>
+      <w:r>
+        <w:rPr>
+          <w:rFonts w:ascii="Arial" w:hAnsi="Arial" w:cs="Arial"/>
+          <w:color w:val="333333"/>
+          <w:sz w:val="18"/>
+          <w:szCs w:val="18"/>
+        </w:rPr>
+        <w:t xml:space="preserve">on projects such as </w:t>
       </w:r>
       <w:hyperlink r:id="rId9" w:history="1">
         <w:r>
@@ -779,19 +764,18 @@
       <w:r>
         <w:rPr>
           <w:rFonts w:ascii="Arial" w:hAnsi="Arial" w:cs="Arial"/>
-          <w:color w:val="548DD4" w:themeColor="text2" w:themeTint="99"/>
-          <w:sz w:val="18"/>
-          <w:szCs w:val="18"/>
-        </w:rPr>
-        <w:t xml:space="preserve"> </w:t>
-      </w:r>
-      <w:r>
-        <w:rPr>
-          <w:rFonts w:ascii="Arial" w:hAnsi="Arial" w:cs="Arial"/>
-          <w:sz w:val="18"/>
-          <w:szCs w:val="18"/>
-        </w:rPr>
-        <w:t>building a simply mobile site</w:t>
+          <w:sz w:val="18"/>
+          <w:szCs w:val="18"/>
+        </w:rPr>
+        <w:t>, b</w:t>
+      </w:r>
+      <w:r>
+        <w:rPr>
+          <w:rFonts w:ascii="Arial" w:hAnsi="Arial" w:cs="Arial"/>
+          <w:sz w:val="18"/>
+          <w:szCs w:val="18"/>
+        </w:rPr>
+        <w:t>uilding a simply mobile site</w:t>
       </w:r>
     </w:p>
     <w:p>
@@ -818,25 +802,7 @@
           <w:sz w:val="18"/>
           <w:szCs w:val="18"/>
         </w:rPr>
-        <w:t xml:space="preserve">Worked on a smart phone mobile website using the </w:t>
-      </w:r>
-      <w:proofErr w:type="spellStart"/>
-      <w:r>
-        <w:rPr>
-          <w:rFonts w:ascii="Arial" w:hAnsi="Arial" w:cs="Arial"/>
-          <w:sz w:val="18"/>
-          <w:szCs w:val="18"/>
-        </w:rPr>
-        <w:t>Sencha</w:t>
-      </w:r>
-      <w:proofErr w:type="spellEnd"/>
-      <w:r>
-        <w:rPr>
-          <w:rFonts w:ascii="Arial" w:hAnsi="Arial" w:cs="Arial"/>
-          <w:sz w:val="18"/>
-          <w:szCs w:val="18"/>
-        </w:rPr>
-        <w:t xml:space="preserve"> Touch framework, which is to be release</w:t>
+        <w:t>Worked on a smart phone mobile website using the Sencha Touch framework, which is to be release</w:t>
       </w:r>
       <w:r>
         <w:rPr>
@@ -938,8 +904,6 @@
         </w:rPr>
         <w:tab/>
       </w:r>
-      <w:bookmarkStart w:id="0" w:name="_GoBack"/>
-      <w:bookmarkEnd w:id="0"/>
       <w:r>
         <w:rPr>
           <w:rFonts w:ascii="Arial" w:hAnsi="Arial" w:cs="Arial"/>
@@ -1081,27 +1045,7 @@
           <w:sz w:val="18"/>
           <w:szCs w:val="18"/>
         </w:rPr>
-        <w:t xml:space="preserve">ASP.NET MVC, Visual Studio, </w:t>
-      </w:r>
-      <w:proofErr w:type="spellStart"/>
-      <w:r>
-        <w:rPr>
-          <w:rFonts w:ascii="Arial" w:hAnsi="Arial" w:cs="Arial"/>
-          <w:color w:val="333333"/>
-          <w:sz w:val="18"/>
-          <w:szCs w:val="18"/>
-        </w:rPr>
-        <w:t>jQuery</w:t>
-      </w:r>
-      <w:proofErr w:type="spellEnd"/>
-      <w:r>
-        <w:rPr>
-          <w:rFonts w:ascii="Arial" w:hAnsi="Arial" w:cs="Arial"/>
-          <w:color w:val="333333"/>
-          <w:sz w:val="18"/>
-          <w:szCs w:val="18"/>
-        </w:rPr>
-        <w:t>, HTML, CSS, SQL Server, XML/JSON, Service Orientated Architecture</w:t>
+        <w:t>ASP.NET MVC, Visual Studio, jQuery, HTML, CSS, SQL Server, XML/JSON, Service Orientated Architecture</w:t>
       </w:r>
     </w:p>
     <w:p>
@@ -1341,19 +1285,8 @@
           <w:sz w:val="18"/>
           <w:szCs w:val="18"/>
         </w:rPr>
-        <w:t xml:space="preserve">Google Maps JavaScript API with </w:t>
-      </w:r>
-      <w:proofErr w:type="spellStart"/>
-      <w:r>
-        <w:rPr>
-          <w:rFonts w:ascii="Arial" w:hAnsi="Arial" w:cs="Arial"/>
-          <w:color w:val="333333"/>
-          <w:sz w:val="18"/>
-          <w:szCs w:val="18"/>
-        </w:rPr>
-        <w:t>jQuery</w:t>
-      </w:r>
-      <w:proofErr w:type="spellEnd"/>
+        <w:t>Google Maps JavaScript API with jQuery</w:t>
+      </w:r>
     </w:p>
     <w:p>
       <w:pPr>
@@ -1380,47 +1313,7 @@
           <w:sz w:val="18"/>
           <w:szCs w:val="18"/>
         </w:rPr>
-        <w:t xml:space="preserve">Static site that leveraged </w:t>
-      </w:r>
-      <w:proofErr w:type="spellStart"/>
-      <w:r>
-        <w:rPr>
-          <w:rFonts w:ascii="Arial" w:hAnsi="Arial" w:cs="Arial"/>
-          <w:color w:val="333333"/>
-          <w:sz w:val="18"/>
-          <w:szCs w:val="18"/>
-        </w:rPr>
-        <w:t>MyHome.ie's</w:t>
-      </w:r>
-      <w:proofErr w:type="spellEnd"/>
-      <w:r>
-        <w:rPr>
-          <w:rFonts w:ascii="Arial" w:hAnsi="Arial" w:cs="Arial"/>
-          <w:color w:val="333333"/>
-          <w:sz w:val="18"/>
-          <w:szCs w:val="18"/>
-        </w:rPr>
-        <w:t xml:space="preserve"> </w:t>
-      </w:r>
-      <w:proofErr w:type="spellStart"/>
-      <w:r>
-        <w:rPr>
-          <w:rFonts w:ascii="Arial" w:hAnsi="Arial" w:cs="Arial"/>
-          <w:color w:val="333333"/>
-          <w:sz w:val="18"/>
-          <w:szCs w:val="18"/>
-        </w:rPr>
-        <w:t>RESTful</w:t>
-      </w:r>
-      <w:proofErr w:type="spellEnd"/>
-      <w:r>
-        <w:rPr>
-          <w:rFonts w:ascii="Arial" w:hAnsi="Arial" w:cs="Arial"/>
-          <w:color w:val="333333"/>
-          <w:sz w:val="18"/>
-          <w:szCs w:val="18"/>
-        </w:rPr>
-        <w:t xml:space="preserve"> web service through JSONP</w:t>
+        <w:t>Static site that leveraged MyHome.ie's RESTful web service through JSONP</w:t>
       </w:r>
     </w:p>
     <w:p>
@@ -1751,27 +1644,7 @@
           <w:sz w:val="18"/>
           <w:szCs w:val="18"/>
         </w:rPr>
-        <w:t>Using HTML/CSS and JavaScript (</w:t>
-      </w:r>
-      <w:proofErr w:type="spellStart"/>
-      <w:r>
-        <w:rPr>
-          <w:rFonts w:ascii="Arial" w:hAnsi="Arial" w:cs="Arial"/>
-          <w:color w:val="333333"/>
-          <w:sz w:val="18"/>
-          <w:szCs w:val="18"/>
-        </w:rPr>
-        <w:t>Caja</w:t>
-      </w:r>
-      <w:proofErr w:type="spellEnd"/>
-      <w:r>
-        <w:rPr>
-          <w:rFonts w:ascii="Arial" w:hAnsi="Arial" w:cs="Arial"/>
-          <w:color w:val="333333"/>
-          <w:sz w:val="18"/>
-          <w:szCs w:val="18"/>
-        </w:rPr>
-        <w:t xml:space="preserve">) built live search </w:t>
+        <w:t xml:space="preserve">Using HTML/CSS and JavaScript (Caja) built live search </w:t>
       </w:r>
       <w:r>
         <w:rPr>
@@ -1872,36 +1745,16 @@
           <w:sz w:val="18"/>
           <w:szCs w:val="18"/>
         </w:rPr>
-        <w:t xml:space="preserve">to collect data from 3rd party </w:t>
-      </w:r>
-      <w:proofErr w:type="spellStart"/>
-      <w:r>
-        <w:rPr>
-          <w:rFonts w:ascii="Arial" w:hAnsi="Arial" w:cs="Arial"/>
-          <w:color w:val="333333"/>
-          <w:sz w:val="18"/>
-          <w:szCs w:val="18"/>
-        </w:rPr>
-        <w:t>u</w:t>
-      </w:r>
-      <w:r>
-        <w:rPr>
-          <w:rFonts w:ascii="Arial" w:hAnsi="Arial" w:cs="Arial"/>
-          <w:color w:val="333333"/>
-          <w:sz w:val="18"/>
-          <w:szCs w:val="18"/>
-        </w:rPr>
-        <w:t>rls</w:t>
-      </w:r>
-      <w:proofErr w:type="spellEnd"/>
-      <w:r>
-        <w:rPr>
-          <w:rFonts w:ascii="Arial" w:hAnsi="Arial" w:cs="Arial"/>
-          <w:color w:val="333333"/>
-          <w:sz w:val="18"/>
-          <w:szCs w:val="18"/>
-        </w:rPr>
-        <w:t xml:space="preserve"> and transform </w:t>
+        <w:t>to collect data from 3rd party u</w:t>
+      </w:r>
+      <w:r>
+        <w:rPr>
+          <w:rFonts w:ascii="Arial" w:hAnsi="Arial" w:cs="Arial"/>
+          <w:color w:val="333333"/>
+          <w:sz w:val="18"/>
+          <w:szCs w:val="18"/>
+        </w:rPr>
+        <w:t xml:space="preserve">rls and transform </w:t>
       </w:r>
       <w:r>
         <w:rPr>
@@ -2289,7 +2142,6 @@
           <w:szCs w:val="23"/>
         </w:rPr>
       </w:pPr>
-      <w:proofErr w:type="spellStart"/>
       <w:r>
         <w:rPr>
           <w:rFonts w:ascii="Arial" w:hAnsi="Arial" w:cs="Arial"/>
@@ -2298,18 +2150,7 @@
           <w:spacing w:val="12"/>
           <w:szCs w:val="23"/>
         </w:rPr>
-        <w:t>SOx</w:t>
-      </w:r>
-      <w:proofErr w:type="spellEnd"/>
-      <w:r>
-        <w:rPr>
-          <w:rFonts w:ascii="Arial" w:hAnsi="Arial" w:cs="Arial"/>
-          <w:bCs w:val="0"/>
-          <w:color w:val="333333"/>
-          <w:spacing w:val="12"/>
-          <w:szCs w:val="23"/>
-        </w:rPr>
-        <w:t xml:space="preserve"> IT Tester, Bank of Ireland</w:t>
+        <w:t>SOx IT Tester, Bank of Ireland</w:t>
       </w:r>
       <w:r>
         <w:rPr>
@@ -2415,27 +2256,7 @@
           <w:sz w:val="18"/>
           <w:szCs w:val="18"/>
         </w:rPr>
-        <w:t xml:space="preserve">Tested business </w:t>
-      </w:r>
-      <w:proofErr w:type="spellStart"/>
-      <w:r>
-        <w:rPr>
-          <w:rFonts w:ascii="Arial" w:hAnsi="Arial" w:cs="Arial"/>
-          <w:color w:val="333333"/>
-          <w:sz w:val="18"/>
-          <w:szCs w:val="18"/>
-        </w:rPr>
-        <w:t>SOx</w:t>
-      </w:r>
-      <w:proofErr w:type="spellEnd"/>
-      <w:r>
-        <w:rPr>
-          <w:rFonts w:ascii="Arial" w:hAnsi="Arial" w:cs="Arial"/>
-          <w:color w:val="333333"/>
-          <w:sz w:val="18"/>
-          <w:szCs w:val="18"/>
-        </w:rPr>
-        <w:t xml:space="preserve"> compliance throughout the BOI Group in accordance with Testing Policies and Procedures</w:t>
+        <w:t>Tested business SOx compliance throughout the BOI Group in accordance with Testing Policies and Procedures</w:t>
       </w:r>
     </w:p>
     <w:p>
@@ -2458,29 +2279,7 @@
           <w:spacing w:val="12"/>
           <w:szCs w:val="23"/>
         </w:rPr>
-        <w:t xml:space="preserve">Property Manager, </w:t>
-      </w:r>
-      <w:proofErr w:type="gramStart"/>
-      <w:r>
-        <w:rPr>
-          <w:rFonts w:ascii="Arial" w:hAnsi="Arial" w:cs="Arial"/>
-          <w:bCs w:val="0"/>
-          <w:color w:val="333333"/>
-          <w:spacing w:val="12"/>
-          <w:szCs w:val="23"/>
-        </w:rPr>
-        <w:t>The</w:t>
-      </w:r>
-      <w:proofErr w:type="gramEnd"/>
-      <w:r>
-        <w:rPr>
-          <w:rFonts w:ascii="Arial" w:hAnsi="Arial" w:cs="Arial"/>
-          <w:bCs w:val="0"/>
-          <w:color w:val="333333"/>
-          <w:spacing w:val="12"/>
-          <w:szCs w:val="23"/>
-        </w:rPr>
-        <w:t xml:space="preserve"> Belfry,</w:t>
+        <w:t>Property Manager, The Belfry,</w:t>
       </w:r>
       <w:r>
         <w:rPr>
@@ -2861,7 +2660,6 @@
           <w:szCs w:val="23"/>
         </w:rPr>
       </w:pPr>
-      <w:proofErr w:type="spellStart"/>
       <w:r>
         <w:rPr>
           <w:rFonts w:ascii="Arial" w:hAnsi="Arial" w:cs="Arial"/>
@@ -2870,18 +2668,7 @@
           <w:spacing w:val="12"/>
           <w:szCs w:val="23"/>
         </w:rPr>
-        <w:t>Newbridge</w:t>
-      </w:r>
-      <w:proofErr w:type="spellEnd"/>
-      <w:r>
-        <w:rPr>
-          <w:rFonts w:ascii="Arial" w:hAnsi="Arial" w:cs="Arial"/>
-          <w:bCs w:val="0"/>
-          <w:color w:val="333333"/>
-          <w:spacing w:val="12"/>
-          <w:szCs w:val="23"/>
-        </w:rPr>
-        <w:t xml:space="preserve"> College,</w:t>
+        <w:t>Newbridge College,</w:t>
       </w:r>
       <w:r>
         <w:rPr>
@@ -3580,27 +3367,7 @@
           <w:sz w:val="18"/>
           <w:szCs w:val="18"/>
         </w:rPr>
-        <w:t xml:space="preserve">irector, </w:t>
-      </w:r>
-      <w:proofErr w:type="spellStart"/>
-      <w:r>
-        <w:rPr>
-          <w:rFonts w:ascii="Arial" w:hAnsi="Arial" w:cs="Arial"/>
-          <w:color w:val="333333"/>
-          <w:sz w:val="18"/>
-          <w:szCs w:val="18"/>
-        </w:rPr>
-        <w:t>DigitalWorx</w:t>
-      </w:r>
-      <w:proofErr w:type="spellEnd"/>
-      <w:r>
-        <w:rPr>
-          <w:rFonts w:ascii="Arial" w:hAnsi="Arial" w:cs="Arial"/>
-          <w:color w:val="333333"/>
-          <w:sz w:val="18"/>
-          <w:szCs w:val="18"/>
-        </w:rPr>
-        <w:t xml:space="preserve"> Ltd., previously </w:t>
+        <w:t xml:space="preserve">irector, DigitalWorx Ltd., previously </w:t>
       </w:r>
       <w:r>
         <w:rPr>

</xml_diff>

<commit_message>
Tweak to CV Ireland.com experience
</commit_message>
<xml_diff>
--- a/static/resources/DenisHoctorCV.docx
+++ b/static/resources/DenisHoctorCV.docx
@@ -15,8 +15,6 @@
           <w:szCs w:val="54"/>
         </w:rPr>
       </w:pPr>
-      <w:bookmarkStart w:id="0" w:name="_GoBack"/>
-      <w:bookmarkEnd w:id="0"/>
       <w:r>
         <w:rPr>
           <w:rFonts w:ascii="Times New Roman" w:hAnsi="Times New Roman" w:cs="Times New Roman"/>
@@ -71,7 +69,25 @@
           <w:sz w:val="18"/>
           <w:szCs w:val="18"/>
         </w:rPr>
-        <w:t>8 Wybalena Rd, Hunters Hill</w:t>
+        <w:t xml:space="preserve">8 </w:t>
+      </w:r>
+      <w:proofErr w:type="spellStart"/>
+      <w:r>
+        <w:rPr>
+          <w:rFonts w:ascii="Arial" w:hAnsi="Arial" w:cs="Arial"/>
+          <w:sz w:val="18"/>
+          <w:szCs w:val="18"/>
+        </w:rPr>
+        <w:t>Wybalena</w:t>
+      </w:r>
+      <w:proofErr w:type="spellEnd"/>
+      <w:r>
+        <w:rPr>
+          <w:rFonts w:ascii="Arial" w:hAnsi="Arial" w:cs="Arial"/>
+          <w:sz w:val="18"/>
+          <w:szCs w:val="18"/>
+        </w:rPr>
+        <w:t xml:space="preserve"> Rd, Hunters Hill</w:t>
       </w:r>
       <w:r>
         <w:rPr>
@@ -364,7 +380,27 @@
           <w:sz w:val="18"/>
           <w:szCs w:val="18"/>
         </w:rPr>
-        <w:t>Excellent knowledge of HTML5/XHTML, CSS, JavaScript (including jQuery), SEO, performance and usability</w:t>
+        <w:t xml:space="preserve">Excellent knowledge of HTML5/XHTML, CSS, JavaScript (including </w:t>
+      </w:r>
+      <w:proofErr w:type="spellStart"/>
+      <w:r>
+        <w:rPr>
+          <w:rFonts w:ascii="Arial" w:hAnsi="Arial" w:cs="Arial"/>
+          <w:color w:val="333333"/>
+          <w:sz w:val="18"/>
+          <w:szCs w:val="18"/>
+        </w:rPr>
+        <w:t>jQuery</w:t>
+      </w:r>
+      <w:proofErr w:type="spellEnd"/>
+      <w:r>
+        <w:rPr>
+          <w:rFonts w:ascii="Arial" w:hAnsi="Arial" w:cs="Arial"/>
+          <w:color w:val="333333"/>
+          <w:sz w:val="18"/>
+          <w:szCs w:val="18"/>
+        </w:rPr>
+        <w:t>), SEO, performance and usability</w:t>
       </w:r>
     </w:p>
     <w:p>
@@ -420,7 +456,18 @@
           <w:sz w:val="18"/>
           <w:szCs w:val="18"/>
         </w:rPr>
-        <w:t>Interest in new and alternate technologies. HTML5, CSS3, MVC, Python, Google App Engine</w:t>
+        <w:t>Interest in new and alternate te</w:t>
+      </w:r>
+      <w:bookmarkStart w:id="0" w:name="_GoBack"/>
+      <w:bookmarkEnd w:id="0"/>
+      <w:r>
+        <w:rPr>
+          <w:rFonts w:ascii="Arial" w:hAnsi="Arial" w:cs="Arial"/>
+          <w:color w:val="333333"/>
+          <w:sz w:val="18"/>
+          <w:szCs w:val="18"/>
+        </w:rPr>
+        <w:t>chnologies. HTML5, CSS3, MVC, Python, Google App Engine</w:t>
       </w:r>
     </w:p>
     <w:p>
@@ -556,14 +603,25 @@
         </w:rPr>
         <w:t> </w:t>
       </w:r>
-      <w:r>
-        <w:rPr>
-          <w:rFonts w:ascii="Arial" w:hAnsi="Arial" w:cs="Arial"/>
-          <w:color w:val="333333"/>
-          <w:sz w:val="18"/>
-          <w:szCs w:val="18"/>
-        </w:rPr>
-        <w:t>jQuery, ASP.NET MVC, ASP.NET 2.0 – 4.0, Progressive Enhancement, Mobile Web Development, SEO, W3C, Google Maps JavaScript API</w:t>
+      <w:proofErr w:type="spellStart"/>
+      <w:r>
+        <w:rPr>
+          <w:rFonts w:ascii="Arial" w:hAnsi="Arial" w:cs="Arial"/>
+          <w:color w:val="333333"/>
+          <w:sz w:val="18"/>
+          <w:szCs w:val="18"/>
+        </w:rPr>
+        <w:t>jQuery</w:t>
+      </w:r>
+      <w:proofErr w:type="spellEnd"/>
+      <w:r>
+        <w:rPr>
+          <w:rFonts w:ascii="Arial" w:hAnsi="Arial" w:cs="Arial"/>
+          <w:color w:val="333333"/>
+          <w:sz w:val="18"/>
+          <w:szCs w:val="18"/>
+        </w:rPr>
+        <w:t>, ASP.NET MVC, ASP.NET 2.0 – 4.0, Progressive Enhancement, Mobile Web Development, SEO, W3C, Google Maps JavaScript API</w:t>
       </w:r>
     </w:p>
     <w:p>
@@ -606,8 +664,19 @@
           <w:sz w:val="18"/>
           <w:szCs w:val="18"/>
         </w:rPr>
-        <w:t>Visual Studio 2008/10, Tortoise SVN/Git, Photoshop, SQL Server 2008, Google Analytics / Omniture</w:t>
-      </w:r>
+        <w:t xml:space="preserve">Visual Studio 2008/10, Tortoise SVN/Git, Photoshop, SQL Server 2008, Google Analytics / </w:t>
+      </w:r>
+      <w:proofErr w:type="spellStart"/>
+      <w:r>
+        <w:rPr>
+          <w:rFonts w:ascii="Arial" w:hAnsi="Arial" w:cs="Arial"/>
+          <w:color w:val="333333"/>
+          <w:sz w:val="18"/>
+          <w:szCs w:val="18"/>
+        </w:rPr>
+        <w:t>Omniture</w:t>
+      </w:r>
+      <w:proofErr w:type="spellEnd"/>
     </w:p>
     <w:p>
       <w:pPr>
@@ -661,6 +730,7 @@
         </w:rPr>
         <w:t xml:space="preserve">Web Developer, </w:t>
       </w:r>
+      <w:proofErr w:type="spellStart"/>
       <w:r>
         <w:rPr>
           <w:rFonts w:ascii="Arial" w:hAnsi="Arial" w:cs="Arial"/>
@@ -671,6 +741,7 @@
         </w:rPr>
         <w:t>DigitalWorx</w:t>
       </w:r>
+      <w:proofErr w:type="spellEnd"/>
       <w:r>
         <w:rPr>
           <w:rFonts w:ascii="Arial" w:hAnsi="Arial" w:cs="Arial"/>
@@ -731,14 +802,25 @@
           <w:szCs w:val="18"/>
         </w:rPr>
       </w:pPr>
-      <w:r>
-        <w:rPr>
-          <w:rFonts w:ascii="Arial" w:hAnsi="Arial" w:cs="Arial"/>
-          <w:color w:val="333333"/>
-          <w:sz w:val="18"/>
-          <w:szCs w:val="18"/>
-        </w:rPr>
-        <w:t xml:space="preserve">Freelanced </w:t>
+      <w:proofErr w:type="spellStart"/>
+      <w:r>
+        <w:rPr>
+          <w:rFonts w:ascii="Arial" w:hAnsi="Arial" w:cs="Arial"/>
+          <w:color w:val="333333"/>
+          <w:sz w:val="18"/>
+          <w:szCs w:val="18"/>
+        </w:rPr>
+        <w:t>Freelanced</w:t>
+      </w:r>
+      <w:proofErr w:type="spellEnd"/>
+      <w:r>
+        <w:rPr>
+          <w:rFonts w:ascii="Arial" w:hAnsi="Arial" w:cs="Arial"/>
+          <w:color w:val="333333"/>
+          <w:sz w:val="18"/>
+          <w:szCs w:val="18"/>
+        </w:rPr>
+        <w:t xml:space="preserve"> </w:t>
       </w:r>
       <w:r>
         <w:rPr>
@@ -802,138 +884,49 @@
           <w:sz w:val="18"/>
           <w:szCs w:val="18"/>
         </w:rPr>
-        <w:t>Worked on a smart phone mobile website using the Sencha Touch framework, which is to be release</w:t>
-      </w:r>
-      <w:r>
-        <w:rPr>
-          <w:rFonts w:ascii="Arial" w:hAnsi="Arial" w:cs="Arial"/>
-          <w:sz w:val="18"/>
-          <w:szCs w:val="18"/>
-        </w:rPr>
-        <w:t>d</w:t>
-      </w:r>
-      <w:r>
-        <w:rPr>
-          <w:rFonts w:ascii="Arial" w:hAnsi="Arial" w:cs="Arial"/>
-          <w:sz w:val="18"/>
-          <w:szCs w:val="18"/>
-        </w:rPr>
-        <w:t xml:space="preserve"> in early October</w:t>
-      </w:r>
-    </w:p>
-    <w:p>
-      <w:pPr>
-        <w:pStyle w:val="Heading4"/>
-        <w:spacing w:before="280" w:after="50" w:line="250" w:lineRule="atLeast"/>
-        <w:rPr>
-          <w:rFonts w:ascii="Arial" w:hAnsi="Arial" w:cs="Arial"/>
-          <w:bCs w:val="0"/>
-          <w:color w:val="333333"/>
-          <w:spacing w:val="12"/>
-          <w:sz w:val="23"/>
-          <w:szCs w:val="23"/>
-        </w:rPr>
-      </w:pPr>
-      <w:r>
-        <w:rPr>
-          <w:rFonts w:ascii="Arial" w:hAnsi="Arial" w:cs="Arial"/>
-          <w:bCs w:val="0"/>
-          <w:color w:val="333333"/>
-          <w:spacing w:val="12"/>
-          <w:szCs w:val="23"/>
-        </w:rPr>
-        <w:t>Web Dev</w:t>
-      </w:r>
-      <w:r>
-        <w:rPr>
-          <w:rFonts w:ascii="Arial" w:hAnsi="Arial" w:cs="Arial"/>
-          <w:bCs w:val="0"/>
-          <w:color w:val="333333"/>
-          <w:spacing w:val="12"/>
-          <w:szCs w:val="23"/>
-        </w:rPr>
-        <w:t>eloper,</w:t>
-      </w:r>
-      <w:r>
-        <w:rPr>
-          <w:rFonts w:ascii="Arial" w:hAnsi="Arial" w:cs="Arial"/>
-          <w:bCs w:val="0"/>
-          <w:color w:val="333333"/>
-          <w:spacing w:val="12"/>
-          <w:szCs w:val="23"/>
-        </w:rPr>
-        <w:t xml:space="preserve"> MyHome.ie, </w:t>
-      </w:r>
-      <w:r>
-        <w:rPr>
-          <w:rFonts w:ascii="Arial" w:hAnsi="Arial" w:cs="Arial"/>
-          <w:bCs w:val="0"/>
-          <w:color w:val="333333"/>
-          <w:spacing w:val="12"/>
-          <w:szCs w:val="23"/>
-        </w:rPr>
-        <w:t>Dublin, Ireland</w:t>
-      </w:r>
-      <w:r>
-        <w:rPr>
-          <w:rFonts w:ascii="Arial" w:hAnsi="Arial" w:cs="Arial"/>
-          <w:bCs w:val="0"/>
-          <w:color w:val="333333"/>
-          <w:spacing w:val="12"/>
-          <w:szCs w:val="23"/>
-        </w:rPr>
-        <w:tab/>
-      </w:r>
-      <w:r>
-        <w:rPr>
-          <w:rFonts w:ascii="Arial" w:hAnsi="Arial" w:cs="Arial"/>
-          <w:bCs w:val="0"/>
-          <w:color w:val="333333"/>
-          <w:spacing w:val="12"/>
-          <w:szCs w:val="23"/>
-        </w:rPr>
-        <w:tab/>
-      </w:r>
-      <w:r>
-        <w:rPr>
-          <w:rFonts w:ascii="Arial" w:hAnsi="Arial" w:cs="Arial"/>
-          <w:bCs w:val="0"/>
-          <w:color w:val="333333"/>
-          <w:spacing w:val="12"/>
-          <w:szCs w:val="23"/>
-        </w:rPr>
-        <w:tab/>
-      </w:r>
-      <w:r>
-        <w:rPr>
-          <w:rFonts w:ascii="Arial" w:hAnsi="Arial" w:cs="Arial"/>
-          <w:bCs w:val="0"/>
-          <w:color w:val="333333"/>
-          <w:spacing w:val="12"/>
-          <w:szCs w:val="23"/>
-        </w:rPr>
-        <w:t>Apr 2008–Sep 2010</w:t>
-      </w:r>
-    </w:p>
-    <w:p>
-      <w:pPr>
-        <w:pStyle w:val="NormalWeb"/>
-        <w:spacing w:before="0" w:beforeAutospacing="0" w:after="150" w:afterAutospacing="0" w:line="250" w:lineRule="atLeast"/>
-        <w:rPr>
-          <w:rFonts w:ascii="Arial" w:hAnsi="Arial" w:cs="Arial"/>
-          <w:color w:val="333333"/>
-          <w:sz w:val="18"/>
-          <w:szCs w:val="18"/>
-        </w:rPr>
-      </w:pPr>
-      <w:r>
-        <w:rPr>
-          <w:rFonts w:ascii="Arial" w:hAnsi="Arial" w:cs="Arial"/>
-          <w:color w:val="333333"/>
-          <w:sz w:val="18"/>
-          <w:szCs w:val="18"/>
-        </w:rPr>
-        <w:t>MyHome.ie is the No. 1 residential property site in Ireland with 50k daily unique visitors. I gained a large amount of experience on both the client and server side during my time with them.</w:t>
+        <w:t>Worked on a smart phone mobile website us</w:t>
+      </w:r>
+      <w:r>
+        <w:rPr>
+          <w:rFonts w:ascii="Arial" w:hAnsi="Arial" w:cs="Arial"/>
+          <w:sz w:val="18"/>
+          <w:szCs w:val="18"/>
+        </w:rPr>
+        <w:t xml:space="preserve">ing the </w:t>
+      </w:r>
+      <w:proofErr w:type="spellStart"/>
+      <w:r>
+        <w:rPr>
+          <w:rFonts w:ascii="Arial" w:hAnsi="Arial" w:cs="Arial"/>
+          <w:sz w:val="18"/>
+          <w:szCs w:val="18"/>
+        </w:rPr>
+        <w:t>Sencha</w:t>
+      </w:r>
+      <w:proofErr w:type="spellEnd"/>
+      <w:r>
+        <w:rPr>
+          <w:rFonts w:ascii="Arial" w:hAnsi="Arial" w:cs="Arial"/>
+          <w:sz w:val="18"/>
+          <w:szCs w:val="18"/>
+        </w:rPr>
+        <w:t xml:space="preserve"> Touch framework (</w:t>
+      </w:r>
+      <w:r>
+        <w:rPr>
+          <w:rFonts w:ascii="Arial" w:hAnsi="Arial" w:cs="Arial"/>
+          <w:sz w:val="18"/>
+          <w:szCs w:val="18"/>
+        </w:rPr>
+        <w:t>release in early October</w:t>
+      </w:r>
+      <w:r>
+        <w:rPr>
+          <w:rFonts w:ascii="Arial" w:hAnsi="Arial" w:cs="Arial"/>
+          <w:sz w:val="18"/>
+          <w:szCs w:val="18"/>
+        </w:rPr>
+        <w:t>)</w:t>
       </w:r>
     </w:p>
     <w:p>
@@ -961,7 +954,158 @@
           <w:sz w:val="18"/>
           <w:szCs w:val="18"/>
         </w:rPr>
-        <w:t>Lead Front End Engineer for the rewrite of www.myhome.ie in ASP.NET MVC</w:t>
+        <w:t xml:space="preserve">Supported the main site and </w:t>
+      </w:r>
+      <w:r>
+        <w:rPr>
+          <w:rFonts w:ascii="Arial" w:hAnsi="Arial" w:cs="Arial"/>
+          <w:color w:val="333333"/>
+          <w:sz w:val="18"/>
+          <w:szCs w:val="18"/>
+        </w:rPr>
+        <w:t xml:space="preserve">implemented </w:t>
+      </w:r>
+      <w:r>
+        <w:rPr>
+          <w:rFonts w:ascii="Arial" w:hAnsi="Arial" w:cs="Arial"/>
+          <w:color w:val="333333"/>
+          <w:sz w:val="18"/>
+          <w:szCs w:val="18"/>
+        </w:rPr>
+        <w:t>several</w:t>
+      </w:r>
+      <w:r>
+        <w:rPr>
+          <w:rFonts w:ascii="Arial" w:hAnsi="Arial" w:cs="Arial"/>
+          <w:color w:val="333333"/>
+          <w:sz w:val="18"/>
+          <w:szCs w:val="18"/>
+        </w:rPr>
+        <w:t xml:space="preserve"> micro sites on irishtimes.com</w:t>
+      </w:r>
+      <w:r>
+        <w:rPr>
+          <w:rFonts w:ascii="Arial" w:hAnsi="Arial" w:cs="Arial"/>
+          <w:color w:val="333333"/>
+          <w:sz w:val="18"/>
+          <w:szCs w:val="18"/>
+        </w:rPr>
+        <w:t xml:space="preserve"> through the site API</w:t>
+      </w:r>
+    </w:p>
+    <w:p>
+      <w:pPr>
+        <w:pStyle w:val="Heading4"/>
+        <w:spacing w:before="280" w:after="50" w:line="250" w:lineRule="atLeast"/>
+        <w:rPr>
+          <w:rFonts w:ascii="Arial" w:hAnsi="Arial" w:cs="Arial"/>
+          <w:bCs w:val="0"/>
+          <w:color w:val="333333"/>
+          <w:spacing w:val="12"/>
+          <w:sz w:val="23"/>
+          <w:szCs w:val="23"/>
+        </w:rPr>
+      </w:pPr>
+      <w:r>
+        <w:rPr>
+          <w:rFonts w:ascii="Arial" w:hAnsi="Arial" w:cs="Arial"/>
+          <w:bCs w:val="0"/>
+          <w:color w:val="333333"/>
+          <w:spacing w:val="12"/>
+          <w:szCs w:val="23"/>
+        </w:rPr>
+        <w:t>Web Dev</w:t>
+      </w:r>
+      <w:r>
+        <w:rPr>
+          <w:rFonts w:ascii="Arial" w:hAnsi="Arial" w:cs="Arial"/>
+          <w:bCs w:val="0"/>
+          <w:color w:val="333333"/>
+          <w:spacing w:val="12"/>
+          <w:szCs w:val="23"/>
+        </w:rPr>
+        <w:t>eloper,</w:t>
+      </w:r>
+      <w:r>
+        <w:rPr>
+          <w:rFonts w:ascii="Arial" w:hAnsi="Arial" w:cs="Arial"/>
+          <w:bCs w:val="0"/>
+          <w:color w:val="333333"/>
+          <w:spacing w:val="12"/>
+          <w:szCs w:val="23"/>
+        </w:rPr>
+        <w:t xml:space="preserve"> MyHome.ie, </w:t>
+      </w:r>
+      <w:r>
+        <w:rPr>
+          <w:rFonts w:ascii="Arial" w:hAnsi="Arial" w:cs="Arial"/>
+          <w:bCs w:val="0"/>
+          <w:color w:val="333333"/>
+          <w:spacing w:val="12"/>
+          <w:szCs w:val="23"/>
+        </w:rPr>
+        <w:t>Dublin, Ireland</w:t>
+      </w:r>
+      <w:r>
+        <w:rPr>
+          <w:rFonts w:ascii="Arial" w:hAnsi="Arial" w:cs="Arial"/>
+          <w:bCs w:val="0"/>
+          <w:color w:val="333333"/>
+          <w:spacing w:val="12"/>
+          <w:szCs w:val="23"/>
+        </w:rPr>
+        <w:tab/>
+      </w:r>
+      <w:r>
+        <w:rPr>
+          <w:rFonts w:ascii="Arial" w:hAnsi="Arial" w:cs="Arial"/>
+          <w:bCs w:val="0"/>
+          <w:color w:val="333333"/>
+          <w:spacing w:val="12"/>
+          <w:szCs w:val="23"/>
+        </w:rPr>
+        <w:tab/>
+      </w:r>
+      <w:r>
+        <w:rPr>
+          <w:rFonts w:ascii="Arial" w:hAnsi="Arial" w:cs="Arial"/>
+          <w:bCs w:val="0"/>
+          <w:color w:val="333333"/>
+          <w:spacing w:val="12"/>
+          <w:szCs w:val="23"/>
+        </w:rPr>
+        <w:tab/>
+      </w:r>
+      <w:r>
+        <w:rPr>
+          <w:rFonts w:ascii="Arial" w:hAnsi="Arial" w:cs="Arial"/>
+          <w:bCs w:val="0"/>
+          <w:color w:val="333333"/>
+          <w:spacing w:val="12"/>
+          <w:szCs w:val="23"/>
+        </w:rPr>
+        <w:t>Apr 2008–Sep 2010</w:t>
+      </w:r>
+    </w:p>
+    <w:p>
+      <w:pPr>
+        <w:pStyle w:val="NormalWeb"/>
+        <w:spacing w:before="0" w:beforeAutospacing="0" w:after="150" w:afterAutospacing="0" w:line="250" w:lineRule="atLeast"/>
+        <w:rPr>
+          <w:rFonts w:ascii="Arial" w:hAnsi="Arial" w:cs="Arial"/>
+          <w:color w:val="333333"/>
+          <w:sz w:val="18"/>
+          <w:szCs w:val="18"/>
+        </w:rPr>
+      </w:pPr>
+      <w:r>
+        <w:rPr>
+          <w:rFonts w:ascii="Arial" w:hAnsi="Arial" w:cs="Arial"/>
+          <w:color w:val="333333"/>
+          <w:sz w:val="18"/>
+          <w:szCs w:val="18"/>
+        </w:rPr>
+        <w:t>MyHome.ie is the No. 1 residential property site in Ireland with 50k daily unique visitors. I gained a large amount of experience on both the client and server side during my time with them.</w:t>
       </w:r>
     </w:p>
     <w:p>
@@ -989,7 +1133,7 @@
           <w:sz w:val="18"/>
           <w:szCs w:val="18"/>
         </w:rPr>
-        <w:t>Operated in both teams of up to 6 developers and alone while always meeting deadlines</w:t>
+        <w:t>Lead Front End Engineer for the rewrite of www.myhome.ie in ASP.NET MVC</w:t>
       </w:r>
     </w:p>
     <w:p>
@@ -1017,7 +1161,7 @@
           <w:sz w:val="18"/>
           <w:szCs w:val="18"/>
         </w:rPr>
-        <w:t>Maintained the live site across browsers and developed partnership integrations</w:t>
+        <w:t>Operated in both teams of up to 6 developers and alone while always meeting deadlines</w:t>
       </w:r>
     </w:p>
     <w:p>
@@ -1045,7 +1189,55 @@
           <w:sz w:val="18"/>
           <w:szCs w:val="18"/>
         </w:rPr>
-        <w:t>ASP.NET MVC, Visual Studio, jQuery, HTML, CSS, SQL Server, XML/JSON, Service Orientated Architecture</w:t>
+        <w:t>Maintained the live site across browsers and developed partnership integrations</w:t>
+      </w:r>
+    </w:p>
+    <w:p>
+      <w:pPr>
+        <w:numPr>
+          <w:ilvl w:val="0"/>
+          <w:numId w:val="24"/>
+        </w:numPr>
+        <w:tabs>
+          <w:tab w:val="clear" w:pos="720"/>
+        </w:tabs>
+        <w:spacing w:after="0" w:line="250" w:lineRule="atLeast"/>
+        <w:ind w:left="426" w:hanging="426"/>
+        <w:rPr>
+          <w:rFonts w:ascii="Arial" w:hAnsi="Arial" w:cs="Arial"/>
+          <w:color w:val="333333"/>
+          <w:sz w:val="18"/>
+          <w:szCs w:val="18"/>
+        </w:rPr>
+      </w:pPr>
+      <w:r>
+        <w:rPr>
+          <w:rFonts w:ascii="Arial" w:hAnsi="Arial" w:cs="Arial"/>
+          <w:color w:val="333333"/>
+          <w:sz w:val="18"/>
+          <w:szCs w:val="18"/>
+        </w:rPr>
+        <w:t xml:space="preserve">ASP.NET MVC, Visual Studio, </w:t>
+      </w:r>
+      <w:proofErr w:type="spellStart"/>
+      <w:r>
+        <w:rPr>
+          <w:rFonts w:ascii="Arial" w:hAnsi="Arial" w:cs="Arial"/>
+          <w:color w:val="333333"/>
+          <w:sz w:val="18"/>
+          <w:szCs w:val="18"/>
+        </w:rPr>
+        <w:t>jQuery</w:t>
+      </w:r>
+      <w:proofErr w:type="spellEnd"/>
+      <w:r>
+        <w:rPr>
+          <w:rFonts w:ascii="Arial" w:hAnsi="Arial" w:cs="Arial"/>
+          <w:color w:val="333333"/>
+          <w:sz w:val="18"/>
+          <w:szCs w:val="18"/>
+        </w:rPr>
+        <w:t>, HTML, CSS, SQL Server, XML/JSON, Service Orientated Architecture</w:t>
       </w:r>
     </w:p>
     <w:p>
@@ -1285,8 +1477,19 @@
           <w:sz w:val="18"/>
           <w:szCs w:val="18"/>
         </w:rPr>
-        <w:t>Google Maps JavaScript API with jQuery</w:t>
-      </w:r>
+        <w:t xml:space="preserve">Google Maps JavaScript API with </w:t>
+      </w:r>
+      <w:proofErr w:type="spellStart"/>
+      <w:r>
+        <w:rPr>
+          <w:rFonts w:ascii="Arial" w:hAnsi="Arial" w:cs="Arial"/>
+          <w:color w:val="333333"/>
+          <w:sz w:val="18"/>
+          <w:szCs w:val="18"/>
+        </w:rPr>
+        <w:t>jQuery</w:t>
+      </w:r>
+      <w:proofErr w:type="spellEnd"/>
     </w:p>
     <w:p>
       <w:pPr>
@@ -1313,7 +1516,47 @@
           <w:sz w:val="18"/>
           <w:szCs w:val="18"/>
         </w:rPr>
-        <w:t>Static site that leveraged MyHome.ie's RESTful web service through JSONP</w:t>
+        <w:t xml:space="preserve">Static site that leveraged </w:t>
+      </w:r>
+      <w:proofErr w:type="spellStart"/>
+      <w:r>
+        <w:rPr>
+          <w:rFonts w:ascii="Arial" w:hAnsi="Arial" w:cs="Arial"/>
+          <w:color w:val="333333"/>
+          <w:sz w:val="18"/>
+          <w:szCs w:val="18"/>
+        </w:rPr>
+        <w:t>MyHome.ie's</w:t>
+      </w:r>
+      <w:proofErr w:type="spellEnd"/>
+      <w:r>
+        <w:rPr>
+          <w:rFonts w:ascii="Arial" w:hAnsi="Arial" w:cs="Arial"/>
+          <w:color w:val="333333"/>
+          <w:sz w:val="18"/>
+          <w:szCs w:val="18"/>
+        </w:rPr>
+        <w:t xml:space="preserve"> </w:t>
+      </w:r>
+      <w:proofErr w:type="spellStart"/>
+      <w:r>
+        <w:rPr>
+          <w:rFonts w:ascii="Arial" w:hAnsi="Arial" w:cs="Arial"/>
+          <w:color w:val="333333"/>
+          <w:sz w:val="18"/>
+          <w:szCs w:val="18"/>
+        </w:rPr>
+        <w:t>RESTful</w:t>
+      </w:r>
+      <w:proofErr w:type="spellEnd"/>
+      <w:r>
+        <w:rPr>
+          <w:rFonts w:ascii="Arial" w:hAnsi="Arial" w:cs="Arial"/>
+          <w:color w:val="333333"/>
+          <w:sz w:val="18"/>
+          <w:szCs w:val="18"/>
+        </w:rPr>
+        <w:t xml:space="preserve"> web service through JSONP</w:t>
       </w:r>
     </w:p>
     <w:p>
@@ -1644,7 +1887,27 @@
           <w:sz w:val="18"/>
           <w:szCs w:val="18"/>
         </w:rPr>
-        <w:t xml:space="preserve">Using HTML/CSS and JavaScript (Caja) built live search </w:t>
+        <w:t>Using HTML/CSS and JavaScript (</w:t>
+      </w:r>
+      <w:proofErr w:type="spellStart"/>
+      <w:r>
+        <w:rPr>
+          <w:rFonts w:ascii="Arial" w:hAnsi="Arial" w:cs="Arial"/>
+          <w:color w:val="333333"/>
+          <w:sz w:val="18"/>
+          <w:szCs w:val="18"/>
+        </w:rPr>
+        <w:t>Caja</w:t>
+      </w:r>
+      <w:proofErr w:type="spellEnd"/>
+      <w:r>
+        <w:rPr>
+          <w:rFonts w:ascii="Arial" w:hAnsi="Arial" w:cs="Arial"/>
+          <w:color w:val="333333"/>
+          <w:sz w:val="18"/>
+          <w:szCs w:val="18"/>
+        </w:rPr>
+        <w:t xml:space="preserve">) built live search </w:t>
       </w:r>
       <w:r>
         <w:rPr>
@@ -1745,16 +2008,36 @@
           <w:sz w:val="18"/>
           <w:szCs w:val="18"/>
         </w:rPr>
-        <w:t>to collect data from 3rd party u</w:t>
-      </w:r>
-      <w:r>
-        <w:rPr>
-          <w:rFonts w:ascii="Arial" w:hAnsi="Arial" w:cs="Arial"/>
-          <w:color w:val="333333"/>
-          <w:sz w:val="18"/>
-          <w:szCs w:val="18"/>
-        </w:rPr>
-        <w:t xml:space="preserve">rls and transform </w:t>
+        <w:t xml:space="preserve">to collect data from 3rd party </w:t>
+      </w:r>
+      <w:proofErr w:type="spellStart"/>
+      <w:r>
+        <w:rPr>
+          <w:rFonts w:ascii="Arial" w:hAnsi="Arial" w:cs="Arial"/>
+          <w:color w:val="333333"/>
+          <w:sz w:val="18"/>
+          <w:szCs w:val="18"/>
+        </w:rPr>
+        <w:t>u</w:t>
+      </w:r>
+      <w:r>
+        <w:rPr>
+          <w:rFonts w:ascii="Arial" w:hAnsi="Arial" w:cs="Arial"/>
+          <w:color w:val="333333"/>
+          <w:sz w:val="18"/>
+          <w:szCs w:val="18"/>
+        </w:rPr>
+        <w:t>rls</w:t>
+      </w:r>
+      <w:proofErr w:type="spellEnd"/>
+      <w:r>
+        <w:rPr>
+          <w:rFonts w:ascii="Arial" w:hAnsi="Arial" w:cs="Arial"/>
+          <w:color w:val="333333"/>
+          <w:sz w:val="18"/>
+          <w:szCs w:val="18"/>
+        </w:rPr>
+        <w:t xml:space="preserve"> and transform </w:t>
       </w:r>
       <w:r>
         <w:rPr>
@@ -2142,6 +2425,7 @@
           <w:szCs w:val="23"/>
         </w:rPr>
       </w:pPr>
+      <w:proofErr w:type="spellStart"/>
       <w:r>
         <w:rPr>
           <w:rFonts w:ascii="Arial" w:hAnsi="Arial" w:cs="Arial"/>
@@ -2150,7 +2434,18 @@
           <w:spacing w:val="12"/>
           <w:szCs w:val="23"/>
         </w:rPr>
-        <w:t>SOx IT Tester, Bank of Ireland</w:t>
+        <w:t>SOx</w:t>
+      </w:r>
+      <w:proofErr w:type="spellEnd"/>
+      <w:r>
+        <w:rPr>
+          <w:rFonts w:ascii="Arial" w:hAnsi="Arial" w:cs="Arial"/>
+          <w:bCs w:val="0"/>
+          <w:color w:val="333333"/>
+          <w:spacing w:val="12"/>
+          <w:szCs w:val="23"/>
+        </w:rPr>
+        <w:t xml:space="preserve"> IT Tester, Bank of Ireland</w:t>
       </w:r>
       <w:r>
         <w:rPr>
@@ -2256,7 +2551,27 @@
           <w:sz w:val="18"/>
           <w:szCs w:val="18"/>
         </w:rPr>
-        <w:t>Tested business SOx compliance throughout the BOI Group in accordance with Testing Policies and Procedures</w:t>
+        <w:t xml:space="preserve">Tested business </w:t>
+      </w:r>
+      <w:proofErr w:type="spellStart"/>
+      <w:r>
+        <w:rPr>
+          <w:rFonts w:ascii="Arial" w:hAnsi="Arial" w:cs="Arial"/>
+          <w:color w:val="333333"/>
+          <w:sz w:val="18"/>
+          <w:szCs w:val="18"/>
+        </w:rPr>
+        <w:t>SOx</w:t>
+      </w:r>
+      <w:proofErr w:type="spellEnd"/>
+      <w:r>
+        <w:rPr>
+          <w:rFonts w:ascii="Arial" w:hAnsi="Arial" w:cs="Arial"/>
+          <w:color w:val="333333"/>
+          <w:sz w:val="18"/>
+          <w:szCs w:val="18"/>
+        </w:rPr>
+        <w:t xml:space="preserve"> compliance throughout the BOI Group in accordance with Testing Policies and Procedures</w:t>
       </w:r>
     </w:p>
     <w:p>
@@ -2279,7 +2594,29 @@
           <w:spacing w:val="12"/>
           <w:szCs w:val="23"/>
         </w:rPr>
-        <w:t>Property Manager, The Belfry,</w:t>
+        <w:t xml:space="preserve">Property Manager, </w:t>
+      </w:r>
+      <w:proofErr w:type="gramStart"/>
+      <w:r>
+        <w:rPr>
+          <w:rFonts w:ascii="Arial" w:hAnsi="Arial" w:cs="Arial"/>
+          <w:bCs w:val="0"/>
+          <w:color w:val="333333"/>
+          <w:spacing w:val="12"/>
+          <w:szCs w:val="23"/>
+        </w:rPr>
+        <w:t>The</w:t>
+      </w:r>
+      <w:proofErr w:type="gramEnd"/>
+      <w:r>
+        <w:rPr>
+          <w:rFonts w:ascii="Arial" w:hAnsi="Arial" w:cs="Arial"/>
+          <w:bCs w:val="0"/>
+          <w:color w:val="333333"/>
+          <w:spacing w:val="12"/>
+          <w:szCs w:val="23"/>
+        </w:rPr>
+        <w:t xml:space="preserve"> Belfry,</w:t>
       </w:r>
       <w:r>
         <w:rPr>
@@ -2660,6 +2997,7 @@
           <w:szCs w:val="23"/>
         </w:rPr>
       </w:pPr>
+      <w:proofErr w:type="spellStart"/>
       <w:r>
         <w:rPr>
           <w:rFonts w:ascii="Arial" w:hAnsi="Arial" w:cs="Arial"/>
@@ -2668,7 +3006,18 @@
           <w:spacing w:val="12"/>
           <w:szCs w:val="23"/>
         </w:rPr>
-        <w:t>Newbridge College,</w:t>
+        <w:t>Newbridge</w:t>
+      </w:r>
+      <w:proofErr w:type="spellEnd"/>
+      <w:r>
+        <w:rPr>
+          <w:rFonts w:ascii="Arial" w:hAnsi="Arial" w:cs="Arial"/>
+          <w:bCs w:val="0"/>
+          <w:color w:val="333333"/>
+          <w:spacing w:val="12"/>
+          <w:szCs w:val="23"/>
+        </w:rPr>
+        <w:t xml:space="preserve"> College,</w:t>
       </w:r>
       <w:r>
         <w:rPr>
@@ -3367,7 +3716,27 @@
           <w:sz w:val="18"/>
           <w:szCs w:val="18"/>
         </w:rPr>
-        <w:t xml:space="preserve">irector, DigitalWorx Ltd., previously </w:t>
+        <w:t xml:space="preserve">irector, </w:t>
+      </w:r>
+      <w:proofErr w:type="spellStart"/>
+      <w:r>
+        <w:rPr>
+          <w:rFonts w:ascii="Arial" w:hAnsi="Arial" w:cs="Arial"/>
+          <w:color w:val="333333"/>
+          <w:sz w:val="18"/>
+          <w:szCs w:val="18"/>
+        </w:rPr>
+        <w:t>DigitalWorx</w:t>
+      </w:r>
+      <w:proofErr w:type="spellEnd"/>
+      <w:r>
+        <w:rPr>
+          <w:rFonts w:ascii="Arial" w:hAnsi="Arial" w:cs="Arial"/>
+          <w:color w:val="333333"/>
+          <w:sz w:val="18"/>
+          <w:szCs w:val="18"/>
+        </w:rPr>
+        <w:t xml:space="preserve"> Ltd., previously </w:t>
       </w:r>
       <w:r>
         <w:rPr>

</xml_diff>

<commit_message>
Tweak to title and CVs
</commit_message>
<xml_diff>
--- a/static/resources/DenisHoctorCV.docx
+++ b/static/resources/DenisHoctorCV.docx
@@ -170,15 +170,6 @@
           <w:sz w:val="18"/>
           <w:szCs w:val="18"/>
         </w:rPr>
-        <w:t xml:space="preserve"> </w:t>
-      </w:r>
-      <w:r>
-        <w:rPr>
-          <w:rFonts w:ascii="Arial" w:hAnsi="Arial" w:cs="Arial"/>
-          <w:color w:val="333333"/>
-          <w:sz w:val="18"/>
-          <w:szCs w:val="18"/>
-        </w:rPr>
         <w:t>5</w:t>
       </w:r>
       <w:r>
@@ -188,7 +179,25 @@
           <w:sz w:val="18"/>
           <w:szCs w:val="18"/>
         </w:rPr>
-        <w:t>55 8261</w:t>
+        <w:t xml:space="preserve"> 55</w:t>
+      </w:r>
+      <w:r>
+        <w:rPr>
+          <w:rFonts w:ascii="Arial" w:hAnsi="Arial" w:cs="Arial"/>
+          <w:color w:val="333333"/>
+          <w:sz w:val="18"/>
+          <w:szCs w:val="18"/>
+        </w:rPr>
+        <w:t>8</w:t>
+      </w:r>
+      <w:r>
+        <w:rPr>
+          <w:rFonts w:ascii="Arial" w:hAnsi="Arial" w:cs="Arial"/>
+          <w:color w:val="333333"/>
+          <w:sz w:val="18"/>
+          <w:szCs w:val="18"/>
+        </w:rPr>
+        <w:t xml:space="preserve"> 261</w:t>
       </w:r>
     </w:p>
     <w:p>
@@ -456,18 +465,7 @@
           <w:sz w:val="18"/>
           <w:szCs w:val="18"/>
         </w:rPr>
-        <w:t>Interest in new and alternate te</w:t>
-      </w:r>
-      <w:bookmarkStart w:id="0" w:name="_GoBack"/>
-      <w:bookmarkEnd w:id="0"/>
-      <w:r>
-        <w:rPr>
-          <w:rFonts w:ascii="Arial" w:hAnsi="Arial" w:cs="Arial"/>
-          <w:color w:val="333333"/>
-          <w:sz w:val="18"/>
-          <w:szCs w:val="18"/>
-        </w:rPr>
-        <w:t>chnologies. HTML5, CSS3, MVC, Python, Google App Engine</w:t>
+        <w:t>Interest in new and alternate technologies. HTML5, CSS3, MVC, Python, Google App Engine</w:t>
       </w:r>
     </w:p>
     <w:p>
@@ -664,7 +662,18 @@
           <w:sz w:val="18"/>
           <w:szCs w:val="18"/>
         </w:rPr>
-        <w:t xml:space="preserve">Visual Studio 2008/10, Tortoise SVN/Git, Photoshop, SQL Server 2008, Google Analytics / </w:t>
+        <w:t>Visual Studio 2008/10, Tortoise SVN/Git, Photos</w:t>
+      </w:r>
+      <w:bookmarkStart w:id="0" w:name="_GoBack"/>
+      <w:bookmarkEnd w:id="0"/>
+      <w:r>
+        <w:rPr>
+          <w:rFonts w:ascii="Arial" w:hAnsi="Arial" w:cs="Arial"/>
+          <w:color w:val="333333"/>
+          <w:sz w:val="18"/>
+          <w:szCs w:val="18"/>
+        </w:rPr>
+        <w:t xml:space="preserve">hop, SQL Server 2008, Google Analytics / </w:t>
       </w:r>
       <w:proofErr w:type="spellStart"/>
       <w:r>
@@ -802,17 +811,15 @@
           <w:szCs w:val="18"/>
         </w:rPr>
       </w:pPr>
-      <w:proofErr w:type="spellStart"/>
-      <w:r>
-        <w:rPr>
-          <w:rFonts w:ascii="Arial" w:hAnsi="Arial" w:cs="Arial"/>
-          <w:color w:val="333333"/>
-          <w:sz w:val="18"/>
-          <w:szCs w:val="18"/>
-        </w:rPr>
-        <w:t>Freelanced</w:t>
-      </w:r>
-      <w:proofErr w:type="spellEnd"/>
+      <w:r>
+        <w:rPr>
+          <w:rFonts w:ascii="Arial" w:hAnsi="Arial" w:cs="Arial"/>
+          <w:color w:val="333333"/>
+          <w:sz w:val="18"/>
+          <w:szCs w:val="18"/>
+        </w:rPr>
+        <w:t>Created</w:t>
+      </w:r>
       <w:r>
         <w:rPr>
           <w:rFonts w:ascii="Arial" w:hAnsi="Arial" w:cs="Arial"/>
@@ -821,15 +828,6 @@
           <w:szCs w:val="18"/>
         </w:rPr>
         <w:t xml:space="preserve"> </w:t>
-      </w:r>
-      <w:r>
-        <w:rPr>
-          <w:rFonts w:ascii="Arial" w:hAnsi="Arial" w:cs="Arial"/>
-          <w:color w:val="333333"/>
-          <w:sz w:val="18"/>
-          <w:szCs w:val="18"/>
-        </w:rPr>
-        <w:t xml:space="preserve">on projects such as </w:t>
       </w:r>
       <w:hyperlink r:id="rId9" w:history="1">
         <w:r>
@@ -849,15 +847,69 @@
           <w:sz w:val="18"/>
           <w:szCs w:val="18"/>
         </w:rPr>
-        <w:t>, b</w:t>
-      </w:r>
-      <w:r>
-        <w:rPr>
-          <w:rFonts w:ascii="Arial" w:hAnsi="Arial" w:cs="Arial"/>
-          <w:sz w:val="18"/>
-          <w:szCs w:val="18"/>
-        </w:rPr>
-        <w:t>uilding a simply mobile site</w:t>
+        <w:t xml:space="preserve">, a </w:t>
+      </w:r>
+      <w:proofErr w:type="spellStart"/>
+      <w:r>
+        <w:rPr>
+          <w:rFonts w:ascii="Arial" w:hAnsi="Arial" w:cs="Arial"/>
+          <w:sz w:val="18"/>
+          <w:szCs w:val="18"/>
+        </w:rPr>
+        <w:t>multiformat</w:t>
+      </w:r>
+      <w:proofErr w:type="spellEnd"/>
+      <w:r>
+        <w:rPr>
+          <w:rFonts w:ascii="Arial" w:hAnsi="Arial" w:cs="Arial"/>
+          <w:sz w:val="18"/>
+          <w:szCs w:val="18"/>
+        </w:rPr>
+        <w:t xml:space="preserve"> site using platform detection, one site built on XHTML Basic with a second for Android and </w:t>
+      </w:r>
+      <w:proofErr w:type="spellStart"/>
+      <w:r>
+        <w:rPr>
+          <w:rFonts w:ascii="Arial" w:hAnsi="Arial" w:cs="Arial"/>
+          <w:sz w:val="18"/>
+          <w:szCs w:val="18"/>
+        </w:rPr>
+        <w:t>iOS</w:t>
+      </w:r>
+      <w:proofErr w:type="spellEnd"/>
+      <w:r>
+        <w:rPr>
+          <w:rFonts w:ascii="Arial" w:hAnsi="Arial" w:cs="Arial"/>
+          <w:sz w:val="18"/>
+          <w:szCs w:val="18"/>
+        </w:rPr>
+        <w:t xml:space="preserve"> built using </w:t>
+      </w:r>
+      <w:proofErr w:type="spellStart"/>
+      <w:r>
+        <w:rPr>
+          <w:rFonts w:ascii="Arial" w:hAnsi="Arial" w:cs="Arial"/>
+          <w:sz w:val="18"/>
+          <w:szCs w:val="18"/>
+        </w:rPr>
+        <w:t>Sencha</w:t>
+      </w:r>
+      <w:proofErr w:type="spellEnd"/>
+      <w:r>
+        <w:rPr>
+          <w:rFonts w:ascii="Arial" w:hAnsi="Arial" w:cs="Arial"/>
+          <w:sz w:val="18"/>
+          <w:szCs w:val="18"/>
+        </w:rPr>
+        <w:t xml:space="preserve"> Touch</w:t>
+      </w:r>
+      <w:r>
+        <w:rPr>
+          <w:rFonts w:ascii="Arial" w:hAnsi="Arial" w:cs="Arial"/>
+          <w:sz w:val="18"/>
+          <w:szCs w:val="18"/>
+        </w:rPr>
+        <w:t xml:space="preserve"> feed by JSONP</w:t>
       </w:r>
     </w:p>
     <w:p>
@@ -884,15 +936,7 @@
           <w:sz w:val="18"/>
           <w:szCs w:val="18"/>
         </w:rPr>
-        <w:t>Worked on a smart phone mobile website us</w:t>
-      </w:r>
-      <w:r>
-        <w:rPr>
-          <w:rFonts w:ascii="Arial" w:hAnsi="Arial" w:cs="Arial"/>
-          <w:sz w:val="18"/>
-          <w:szCs w:val="18"/>
-        </w:rPr>
-        <w:t xml:space="preserve">ing the </w:t>
+        <w:t xml:space="preserve">Consumed and refactored </w:t>
       </w:r>
       <w:proofErr w:type="spellStart"/>
       <w:r>
@@ -901,7 +945,7 @@
           <w:sz w:val="18"/>
           <w:szCs w:val="18"/>
         </w:rPr>
-        <w:t>Sencha</w:t>
+        <w:t>RESTful</w:t>
       </w:r>
       <w:proofErr w:type="spellEnd"/>
       <w:r>
@@ -910,23 +954,7 @@
           <w:sz w:val="18"/>
           <w:szCs w:val="18"/>
         </w:rPr>
-        <w:t xml:space="preserve"> Touch framework (</w:t>
-      </w:r>
-      <w:r>
-        <w:rPr>
-          <w:rFonts w:ascii="Arial" w:hAnsi="Arial" w:cs="Arial"/>
-          <w:sz w:val="18"/>
-          <w:szCs w:val="18"/>
-        </w:rPr>
-        <w:t>release in early October</w:t>
-      </w:r>
-      <w:r>
-        <w:rPr>
-          <w:rFonts w:ascii="Arial" w:hAnsi="Arial" w:cs="Arial"/>
-          <w:sz w:val="18"/>
-          <w:szCs w:val="18"/>
-        </w:rPr>
-        <w:t>)</w:t>
+        <w:t xml:space="preserve"> API built on ASP.Net MVC and C#</w:t>
       </w:r>
     </w:p>
     <w:p>
@@ -972,17 +1000,20 @@
           <w:sz w:val="18"/>
           <w:szCs w:val="18"/>
         </w:rPr>
-        <w:t>several</w:t>
-      </w:r>
-      <w:r>
-        <w:rPr>
-          <w:rFonts w:ascii="Arial" w:hAnsi="Arial" w:cs="Arial"/>
-          <w:color w:val="333333"/>
-          <w:sz w:val="18"/>
-          <w:szCs w:val="18"/>
-        </w:rPr>
-        <w:t xml:space="preserve"> micro sites on irishtimes.com</w:t>
-      </w:r>
+        <w:t xml:space="preserve">several micro sites on </w:t>
+      </w:r>
+      <w:hyperlink r:id="rId10" w:history="1">
+        <w:r>
+          <w:rPr>
+            <w:rStyle w:val="Hyperlink"/>
+            <w:rFonts w:ascii="Arial" w:hAnsi="Arial" w:cs="Arial"/>
+            <w:color w:val="548DD4" w:themeColor="text2" w:themeTint="99"/>
+            <w:sz w:val="18"/>
+            <w:szCs w:val="18"/>
+          </w:rPr>
+          <w:t>irishtimes.com</w:t>
+        </w:r>
+      </w:hyperlink>
       <w:r>
         <w:rPr>
           <w:rFonts w:ascii="Arial" w:hAnsi="Arial" w:cs="Arial"/>
@@ -1237,7 +1268,43 @@
           <w:sz w:val="18"/>
           <w:szCs w:val="18"/>
         </w:rPr>
-        <w:t>, HTML, CSS, SQL Server, XML/JSON, Service Orientated Architecture</w:t>
+        <w:t>, HTML, CSS, XML/JSON,</w:t>
+      </w:r>
+      <w:r>
+        <w:rPr>
+          <w:rFonts w:ascii="Arial" w:hAnsi="Arial" w:cs="Arial"/>
+          <w:color w:val="333333"/>
+          <w:sz w:val="18"/>
+          <w:szCs w:val="18"/>
+        </w:rPr>
+        <w:t xml:space="preserve"> </w:t>
+      </w:r>
+      <w:r>
+        <w:rPr>
+          <w:rFonts w:ascii="Arial" w:hAnsi="Arial" w:cs="Arial"/>
+          <w:color w:val="333333"/>
+          <w:sz w:val="18"/>
+          <w:szCs w:val="18"/>
+        </w:rPr>
+        <w:t>SQL Server</w:t>
+      </w:r>
+      <w:r>
+        <w:rPr>
+          <w:rFonts w:ascii="Arial" w:hAnsi="Arial" w:cs="Arial"/>
+          <w:color w:val="333333"/>
+          <w:sz w:val="18"/>
+          <w:szCs w:val="18"/>
+        </w:rPr>
+        <w:t>,</w:t>
+      </w:r>
+      <w:r>
+        <w:rPr>
+          <w:rFonts w:ascii="Arial" w:hAnsi="Arial" w:cs="Arial"/>
+          <w:color w:val="333333"/>
+          <w:sz w:val="18"/>
+          <w:szCs w:val="18"/>
+        </w:rPr>
+        <w:t xml:space="preserve"> Service Orientated Architecture</w:t>
       </w:r>
     </w:p>
     <w:p>
@@ -1273,7 +1340,7 @@
           <w:szCs w:val="18"/>
         </w:rPr>
       </w:pPr>
-      <w:hyperlink r:id="rId10" w:history="1">
+      <w:hyperlink r:id="rId11" w:history="1">
         <w:r>
           <w:rPr>
             <w:rStyle w:val="Hyperlink"/>
@@ -1382,7 +1449,7 @@
           <w:szCs w:val="18"/>
         </w:rPr>
       </w:pPr>
-      <w:hyperlink r:id="rId11" w:history="1">
+      <w:hyperlink r:id="rId12" w:history="1">
         <w:r>
           <w:rPr>
             <w:rStyle w:val="Hyperlink"/>
@@ -1626,7 +1693,7 @@
           <w:szCs w:val="18"/>
         </w:rPr>
       </w:pPr>
-      <w:hyperlink r:id="rId12" w:history="1">
+      <w:hyperlink r:id="rId13" w:history="1">
         <w:r>
           <w:rPr>
             <w:rStyle w:val="Hyperlink"/>
@@ -1768,7 +1835,7 @@
           <w:szCs w:val="18"/>
         </w:rPr>
       </w:pPr>
-      <w:hyperlink r:id="rId13" w:history="1">
+      <w:hyperlink r:id="rId14" w:history="1">
         <w:r>
           <w:rPr>
             <w:rStyle w:val="Hyperlink"/>
@@ -1887,7 +1954,43 @@
           <w:sz w:val="18"/>
           <w:szCs w:val="18"/>
         </w:rPr>
-        <w:t>Using HTML/CSS and JavaScript (</w:t>
+        <w:t xml:space="preserve">Using HTML/CSS and </w:t>
+      </w:r>
+      <w:r>
+        <w:rPr>
+          <w:rFonts w:ascii="Arial" w:hAnsi="Arial" w:cs="Arial"/>
+          <w:color w:val="333333"/>
+          <w:sz w:val="18"/>
+          <w:szCs w:val="18"/>
+        </w:rPr>
+        <w:t xml:space="preserve">a </w:t>
+      </w:r>
+      <w:r>
+        <w:rPr>
+          <w:rFonts w:ascii="Arial" w:hAnsi="Arial" w:cs="Arial"/>
+          <w:color w:val="333333"/>
+          <w:sz w:val="18"/>
+          <w:szCs w:val="18"/>
+        </w:rPr>
+        <w:t>JavaScript</w:t>
+      </w:r>
+      <w:r>
+        <w:rPr>
+          <w:rFonts w:ascii="Arial" w:hAnsi="Arial" w:cs="Arial"/>
+          <w:color w:val="333333"/>
+          <w:sz w:val="18"/>
+          <w:szCs w:val="18"/>
+        </w:rPr>
+        <w:t xml:space="preserve"> Subset</w:t>
+      </w:r>
+      <w:r>
+        <w:rPr>
+          <w:rFonts w:ascii="Arial" w:hAnsi="Arial" w:cs="Arial"/>
+          <w:color w:val="333333"/>
+          <w:sz w:val="18"/>
+          <w:szCs w:val="18"/>
+        </w:rPr>
+        <w:t xml:space="preserve"> (</w:t>
       </w:r>
       <w:proofErr w:type="spellStart"/>
       <w:r>
@@ -1907,25 +2010,115 @@
           <w:sz w:val="18"/>
           <w:szCs w:val="18"/>
         </w:rPr>
-        <w:t xml:space="preserve">) built live search </w:t>
-      </w:r>
-      <w:r>
-        <w:rPr>
-          <w:rFonts w:ascii="Arial" w:hAnsi="Arial" w:cs="Arial"/>
-          <w:color w:val="333333"/>
-          <w:sz w:val="18"/>
-          <w:szCs w:val="18"/>
-        </w:rPr>
-        <w:t>previews for each property type</w:t>
-      </w:r>
-      <w:r>
-        <w:rPr>
-          <w:rFonts w:ascii="Arial" w:hAnsi="Arial" w:cs="Arial"/>
-          <w:color w:val="333333"/>
-          <w:sz w:val="18"/>
-          <w:szCs w:val="18"/>
-        </w:rPr>
-        <w:t xml:space="preserve"> results in a portable framework that can be reused on social sites</w:t>
+        <w:t xml:space="preserve">) built </w:t>
+      </w:r>
+      <w:r>
+        <w:rPr>
+          <w:rFonts w:ascii="Arial" w:hAnsi="Arial" w:cs="Arial"/>
+          <w:color w:val="333333"/>
+          <w:sz w:val="18"/>
+          <w:szCs w:val="18"/>
+        </w:rPr>
+        <w:t xml:space="preserve">a search app </w:t>
+      </w:r>
+      <w:r>
+        <w:rPr>
+          <w:rFonts w:ascii="Arial" w:hAnsi="Arial" w:cs="Arial"/>
+          <w:color w:val="333333"/>
+          <w:sz w:val="18"/>
+          <w:szCs w:val="18"/>
+        </w:rPr>
+        <w:t>with</w:t>
+      </w:r>
+      <w:r>
+        <w:rPr>
+          <w:rFonts w:ascii="Arial" w:hAnsi="Arial" w:cs="Arial"/>
+          <w:color w:val="333333"/>
+          <w:sz w:val="18"/>
+          <w:szCs w:val="18"/>
+        </w:rPr>
+        <w:t xml:space="preserve"> the</w:t>
+      </w:r>
+      <w:r>
+        <w:rPr>
+          <w:rFonts w:ascii="Arial" w:hAnsi="Arial" w:cs="Arial"/>
+          <w:color w:val="333333"/>
+          <w:sz w:val="18"/>
+          <w:szCs w:val="18"/>
+        </w:rPr>
+        <w:t xml:space="preserve"> portable</w:t>
+      </w:r>
+      <w:r>
+        <w:rPr>
+          <w:rFonts w:ascii="Arial" w:hAnsi="Arial" w:cs="Arial"/>
+          <w:color w:val="333333"/>
+          <w:sz w:val="18"/>
+          <w:szCs w:val="18"/>
+        </w:rPr>
+        <w:t xml:space="preserve"> </w:t>
+      </w:r>
+      <w:r>
+        <w:rPr>
+          <w:rFonts w:ascii="Arial" w:hAnsi="Arial" w:cs="Arial"/>
+          <w:color w:val="333333"/>
+          <w:sz w:val="18"/>
+          <w:szCs w:val="18"/>
+        </w:rPr>
+        <w:t>O</w:t>
+      </w:r>
+      <w:r>
+        <w:rPr>
+          <w:rFonts w:ascii="Arial" w:hAnsi="Arial" w:cs="Arial"/>
+          <w:color w:val="333333"/>
+          <w:sz w:val="18"/>
+          <w:szCs w:val="18"/>
+        </w:rPr>
+        <w:t xml:space="preserve">pen </w:t>
+      </w:r>
+      <w:r>
+        <w:rPr>
+          <w:rFonts w:ascii="Arial" w:hAnsi="Arial" w:cs="Arial"/>
+          <w:color w:val="333333"/>
+          <w:sz w:val="18"/>
+          <w:szCs w:val="18"/>
+        </w:rPr>
+        <w:t>S</w:t>
+      </w:r>
+      <w:r>
+        <w:rPr>
+          <w:rFonts w:ascii="Arial" w:hAnsi="Arial" w:cs="Arial"/>
+          <w:color w:val="333333"/>
+          <w:sz w:val="18"/>
+          <w:szCs w:val="18"/>
+        </w:rPr>
+        <w:t>ocial</w:t>
+      </w:r>
+      <w:r>
+        <w:rPr>
+          <w:rFonts w:ascii="Arial" w:hAnsi="Arial" w:cs="Arial"/>
+          <w:color w:val="333333"/>
+          <w:sz w:val="18"/>
+          <w:szCs w:val="18"/>
+        </w:rPr>
+        <w:t xml:space="preserve"> framework that can be reused on </w:t>
+      </w:r>
+      <w:r>
+        <w:rPr>
+          <w:rFonts w:ascii="Arial" w:hAnsi="Arial" w:cs="Arial"/>
+          <w:color w:val="333333"/>
+          <w:sz w:val="18"/>
+          <w:szCs w:val="18"/>
+        </w:rPr>
+        <w:t xml:space="preserve">several </w:t>
+      </w:r>
+      <w:r>
+        <w:rPr>
+          <w:rFonts w:ascii="Arial" w:hAnsi="Arial" w:cs="Arial"/>
+          <w:color w:val="333333"/>
+          <w:sz w:val="18"/>
+          <w:szCs w:val="18"/>
+        </w:rPr>
+        <w:t>social sites</w:t>
       </w:r>
     </w:p>
     <w:p>
@@ -3638,7 +3831,7 @@
         </w:rPr>
         <w:tab/>
       </w:r>
-      <w:hyperlink r:id="rId14" w:history="1">
+      <w:hyperlink r:id="rId15" w:history="1">
         <w:r>
           <w:rPr>
             <w:rStyle w:val="Hyperlink"/>
@@ -3850,7 +4043,7 @@
         </w:rPr>
         <w:tab/>
       </w:r>
-      <w:hyperlink r:id="rId15" w:history="1">
+      <w:hyperlink r:id="rId16" w:history="1">
         <w:r>
           <w:rPr>
             <w:rStyle w:val="Hyperlink"/>

</xml_diff>